<commit_message>
Added pull req links
</commit_message>
<xml_diff>
--- a/ai_11/yurii_orenchuk/epic_3/epic_3_practice_and_labs_report_yurii_orenchuk.docx
+++ b/ai_11/yurii_orenchuk/epic_3/epic_3_practice_and_labs_report_yurii_orenchuk.docx
@@ -4293,36 +4293,23 @@
           <w:szCs w:val="40"/>
         </w:rPr>
       </w:pPr>
-    </w:p>
-    <w:p>
-      <w:pPr>
-        <w:pStyle w:val="1"/>
-        <w:shd w:val="clear" w:color="auto" w:fill="FFFFFF"/>
-        <w:spacing w:before="0" w:beforeAutospacing="0" w:after="120" w:afterAutospacing="0"/>
-        <w:rPr>
-          <w:color w:val="0F0F0F"/>
-          <w:sz w:val="36"/>
-          <w:szCs w:val="40"/>
-        </w:rPr>
-      </w:pPr>
-    </w:p>
-    <w:p>
-      <w:pPr>
-        <w:pStyle w:val="1"/>
-        <w:shd w:val="clear" w:color="auto" w:fill="FFFFFF"/>
-        <w:spacing w:before="0" w:beforeAutospacing="0" w:after="120" w:afterAutospacing="0"/>
-        <w:rPr>
-          <w:color w:val="0F0F0F"/>
-          <w:sz w:val="36"/>
-          <w:szCs w:val="40"/>
-        </w:rPr>
-      </w:pPr>
-    </w:p>
-    <w:p>
-      <w:pPr>
-        <w:pStyle w:val="1"/>
-        <w:shd w:val="clear" w:color="auto" w:fill="FFFFFF"/>
-        <w:spacing w:before="0" w:beforeAutospacing="0" w:after="120" w:afterAutospacing="0"/>
+      <w:hyperlink r:id="rId20" w:history="1">
+        <w:r>
+          <w:rPr>
+            <w:rStyle w:val="a4"/>
+            <w:sz w:val="36"/>
+            <w:szCs w:val="40"/>
+          </w:rPr>
+          <w:t>https://github.com/artificial-intelligence-department/ai_programming_playground_2024/blob/epic_3_practice_and_labs_yurii_orenchuk/ai_11/yurii_orenchuk/epic_3/vns_lab_2_task_1_variant_19_yurii_orenchuk.cpp</w:t>
+        </w:r>
+      </w:hyperlink>
+    </w:p>
+    <w:p>
+      <w:pPr>
+        <w:pStyle w:val="1"/>
+        <w:shd w:val="clear" w:color="auto" w:fill="FFFFFF"/>
+        <w:spacing w:before="0" w:beforeAutospacing="0" w:after="120" w:afterAutospacing="0"/>
+        <w:jc w:val="center"/>
         <w:rPr>
           <w:color w:val="0F0F0F"/>
           <w:sz w:val="36"/>
@@ -4517,59 +4504,6 @@
             <wp:extent cx="4962525" cy="6600825"/>
             <wp:effectExtent l="0" t="0" r="9525" b="9525"/>
             <wp:docPr id="29" name="Рисунок 29"/>
-            <wp:cNvGraphicFramePr>
-              <a:graphicFrameLocks xmlns:a="http://schemas.openxmlformats.org/drawingml/2006/main" noChangeAspect="1"/>
-            </wp:cNvGraphicFramePr>
-            <a:graphic xmlns:a="http://schemas.openxmlformats.org/drawingml/2006/main">
-              <a:graphicData uri="http://schemas.openxmlformats.org/drawingml/2006/picture">
-                <pic:pic xmlns:pic="http://schemas.openxmlformats.org/drawingml/2006/picture">
-                  <pic:nvPicPr>
-                    <pic:cNvPr id="1" name=""/>
-                    <pic:cNvPicPr/>
-                  </pic:nvPicPr>
-                  <pic:blipFill>
-                    <a:blip r:embed="rId20"/>
-                    <a:stretch>
-                      <a:fillRect/>
-                    </a:stretch>
-                  </pic:blipFill>
-                  <pic:spPr>
-                    <a:xfrm>
-                      <a:off x="0" y="0"/>
-                      <a:ext cx="4962525" cy="6600825"/>
-                    </a:xfrm>
-                    <a:prstGeom prst="rect">
-                      <a:avLst/>
-                    </a:prstGeom>
-                  </pic:spPr>
-                </pic:pic>
-              </a:graphicData>
-            </a:graphic>
-          </wp:inline>
-        </w:drawing>
-      </w:r>
-    </w:p>
-    <w:p>
-      <w:pPr>
-        <w:pStyle w:val="1"/>
-        <w:shd w:val="clear" w:color="auto" w:fill="FFFFFF"/>
-        <w:spacing w:before="0" w:beforeAutospacing="0" w:after="120" w:afterAutospacing="0"/>
-        <w:jc w:val="center"/>
-        <w:rPr>
-          <w:color w:val="0F0F0F"/>
-          <w:sz w:val="36"/>
-          <w:szCs w:val="40"/>
-        </w:rPr>
-      </w:pPr>
-      <w:r>
-        <w:rPr>
-          <w:noProof/>
-        </w:rPr>
-        <w:drawing>
-          <wp:inline distT="0" distB="0" distL="0" distR="0" wp14:anchorId="08136B93" wp14:editId="11FDADA1">
-            <wp:extent cx="6120765" cy="2234565"/>
-            <wp:effectExtent l="0" t="0" r="0" b="0"/>
-            <wp:docPr id="30" name="Рисунок 30"/>
             <wp:cNvGraphicFramePr>
               <a:graphicFrameLocks xmlns:a="http://schemas.openxmlformats.org/drawingml/2006/main" noChangeAspect="1"/>
             </wp:cNvGraphicFramePr>
@@ -4589,7 +4523,7 @@
                   <pic:spPr>
                     <a:xfrm>
                       <a:off x="0" y="0"/>
-                      <a:ext cx="6120765" cy="2234565"/>
+                      <a:ext cx="4962525" cy="6600825"/>
                     </a:xfrm>
                     <a:prstGeom prst="rect">
                       <a:avLst/>
@@ -4614,100 +4548,15 @@
           <w:szCs w:val="40"/>
         </w:rPr>
       </w:pPr>
-    </w:p>
-    <w:p>
-      <w:pPr>
-        <w:pStyle w:val="1"/>
-        <w:shd w:val="clear" w:color="auto" w:fill="FFFFFF"/>
-        <w:spacing w:before="0" w:beforeAutospacing="0" w:after="120" w:afterAutospacing="0"/>
-        <w:rPr>
-          <w:color w:val="0F0F0F"/>
-          <w:sz w:val="36"/>
-          <w:szCs w:val="40"/>
-          <w:lang w:val="en-US"/>
-        </w:rPr>
-      </w:pPr>
-      <w:r>
-        <w:rPr>
-          <w:color w:val="0F0F0F"/>
-          <w:sz w:val="36"/>
-          <w:szCs w:val="40"/>
-        </w:rPr>
-        <w:lastRenderedPageBreak/>
-        <w:t>Завдання №3</w:t>
-      </w:r>
-      <w:r>
-        <w:rPr>
-          <w:color w:val="0F0F0F"/>
-          <w:sz w:val="36"/>
-          <w:szCs w:val="40"/>
-          <w:lang w:val="en-US"/>
-        </w:rPr>
-        <w:t xml:space="preserve">: </w:t>
-      </w:r>
-      <w:r>
-        <w:rPr>
-          <w:b w:val="0"/>
-          <w:color w:val="0F0F0F"/>
-          <w:sz w:val="36"/>
-          <w:szCs w:val="32"/>
-          <w:lang w:val="en-US"/>
-        </w:rPr>
-        <w:t xml:space="preserve">VNS Lab </w:t>
-      </w:r>
-      <w:r>
-        <w:rPr>
-          <w:b w:val="0"/>
-          <w:color w:val="0F0F0F"/>
-          <w:sz w:val="36"/>
-          <w:szCs w:val="32"/>
-          <w:lang w:val="en-US"/>
-        </w:rPr>
-        <w:t>7 Task 1</w:t>
-      </w:r>
-      <w:r>
-        <w:rPr>
-          <w:b w:val="0"/>
-          <w:color w:val="0F0F0F"/>
-          <w:sz w:val="36"/>
-          <w:szCs w:val="32"/>
-          <w:lang w:val="en-US"/>
-        </w:rPr>
-        <w:t xml:space="preserve"> </w:t>
-      </w:r>
-      <w:r>
-        <w:rPr>
-          <w:b w:val="0"/>
-          <w:color w:val="0F0F0F"/>
-          <w:sz w:val="36"/>
-          <w:szCs w:val="32"/>
-        </w:rPr>
-        <w:t>Варіант 19</w:t>
-      </w:r>
-    </w:p>
-    <w:p>
-      <w:pPr>
-        <w:pStyle w:val="1"/>
-        <w:shd w:val="clear" w:color="auto" w:fill="FFFFFF"/>
-        <w:spacing w:before="0" w:beforeAutospacing="0" w:after="120" w:afterAutospacing="0"/>
-        <w:jc w:val="center"/>
-        <w:rPr>
-          <w:b w:val="0"/>
-          <w:color w:val="0F0F0F"/>
-          <w:sz w:val="32"/>
-          <w:szCs w:val="40"/>
-          <w:lang w:val="en-US"/>
-        </w:rPr>
-      </w:pPr>
       <w:r>
         <w:rPr>
           <w:noProof/>
         </w:rPr>
         <w:drawing>
-          <wp:inline distT="0" distB="0" distL="0" distR="0" wp14:anchorId="1956C927" wp14:editId="22C47C52">
-            <wp:extent cx="5200650" cy="5638800"/>
+          <wp:inline distT="0" distB="0" distL="0" distR="0" wp14:anchorId="08136B93" wp14:editId="11FDADA1">
+            <wp:extent cx="6120765" cy="2234565"/>
             <wp:effectExtent l="0" t="0" r="0" b="0"/>
-            <wp:docPr id="5" name="Рисунок 5"/>
+            <wp:docPr id="30" name="Рисунок 30"/>
             <wp:cNvGraphicFramePr>
               <a:graphicFrameLocks xmlns:a="http://schemas.openxmlformats.org/drawingml/2006/main" noChangeAspect="1"/>
             </wp:cNvGraphicFramePr>
@@ -4727,7 +4576,7 @@
                   <pic:spPr>
                     <a:xfrm>
                       <a:off x="0" y="0"/>
-                      <a:ext cx="5200650" cy="5638800"/>
+                      <a:ext cx="6120765" cy="2234565"/>
                     </a:xfrm>
                     <a:prstGeom prst="rect">
                       <a:avLst/>
@@ -4747,6 +4596,113 @@
         <w:spacing w:before="0" w:beforeAutospacing="0" w:after="120" w:afterAutospacing="0"/>
         <w:jc w:val="center"/>
         <w:rPr>
+          <w:color w:val="0F0F0F"/>
+          <w:sz w:val="36"/>
+          <w:szCs w:val="40"/>
+          <w:lang w:val="en-US"/>
+        </w:rPr>
+      </w:pPr>
+      <w:hyperlink r:id="rId23" w:history="1">
+        <w:r>
+          <w:rPr>
+            <w:rStyle w:val="a4"/>
+            <w:sz w:val="36"/>
+            <w:szCs w:val="40"/>
+          </w:rPr>
+          <w:t>https://github.com/artificial-intelligence-department/ai_programming_playground_2024/blob/epic_3_practice_and_labs_yurii_orenchuk/ai_11/yurii_orenchuk/epic_3/vns_lab_3_task_1_variant_19_yurii_orenchuk.cpp</w:t>
+        </w:r>
+      </w:hyperlink>
+    </w:p>
+    <w:p>
+      <w:pPr>
+        <w:pStyle w:val="1"/>
+        <w:shd w:val="clear" w:color="auto" w:fill="FFFFFF"/>
+        <w:spacing w:before="0" w:beforeAutospacing="0" w:after="120" w:afterAutospacing="0"/>
+        <w:jc w:val="center"/>
+        <w:rPr>
+          <w:color w:val="0F0F0F"/>
+          <w:sz w:val="36"/>
+          <w:szCs w:val="40"/>
+          <w:lang w:val="en-US"/>
+        </w:rPr>
+      </w:pPr>
+    </w:p>
+    <w:p>
+      <w:pPr>
+        <w:pStyle w:val="1"/>
+        <w:shd w:val="clear" w:color="auto" w:fill="FFFFFF"/>
+        <w:spacing w:before="0" w:beforeAutospacing="0" w:after="120" w:afterAutospacing="0"/>
+        <w:rPr>
+          <w:color w:val="0F0F0F"/>
+          <w:sz w:val="36"/>
+          <w:szCs w:val="40"/>
+          <w:lang w:val="en-US"/>
+        </w:rPr>
+      </w:pPr>
+      <w:r>
+        <w:rPr>
+          <w:color w:val="0F0F0F"/>
+          <w:sz w:val="36"/>
+          <w:szCs w:val="40"/>
+        </w:rPr>
+        <w:t>Завдання №3</w:t>
+      </w:r>
+      <w:r>
+        <w:rPr>
+          <w:color w:val="0F0F0F"/>
+          <w:sz w:val="36"/>
+          <w:szCs w:val="40"/>
+          <w:lang w:val="en-US"/>
+        </w:rPr>
+        <w:t xml:space="preserve">: </w:t>
+      </w:r>
+      <w:r>
+        <w:rPr>
+          <w:b w:val="0"/>
+          <w:color w:val="0F0F0F"/>
+          <w:sz w:val="36"/>
+          <w:szCs w:val="32"/>
+          <w:lang w:val="en-US"/>
+        </w:rPr>
+        <w:t xml:space="preserve">VNS Lab </w:t>
+      </w:r>
+      <w:r>
+        <w:rPr>
+          <w:b w:val="0"/>
+          <w:color w:val="0F0F0F"/>
+          <w:sz w:val="36"/>
+          <w:szCs w:val="32"/>
+          <w:lang w:val="en-US"/>
+        </w:rPr>
+        <w:t>7 Task 1</w:t>
+      </w:r>
+      <w:r>
+        <w:rPr>
+          <w:b w:val="0"/>
+          <w:color w:val="0F0F0F"/>
+          <w:sz w:val="36"/>
+          <w:szCs w:val="32"/>
+          <w:lang w:val="en-US"/>
+        </w:rPr>
+        <w:t xml:space="preserve"> </w:t>
+      </w:r>
+      <w:r>
+        <w:rPr>
+          <w:b w:val="0"/>
+          <w:color w:val="0F0F0F"/>
+          <w:sz w:val="36"/>
+          <w:szCs w:val="32"/>
+        </w:rPr>
+        <w:t>Варіант 19</w:t>
+      </w:r>
+    </w:p>
+    <w:p>
+      <w:pPr>
+        <w:pStyle w:val="1"/>
+        <w:shd w:val="clear" w:color="auto" w:fill="FFFFFF"/>
+        <w:spacing w:before="0" w:beforeAutospacing="0" w:after="120" w:afterAutospacing="0"/>
+        <w:jc w:val="center"/>
+        <w:rPr>
           <w:b w:val="0"/>
           <w:color w:val="0F0F0F"/>
           <w:sz w:val="32"/>
@@ -4759,159 +4715,10 @@
           <w:noProof/>
         </w:rPr>
         <w:drawing>
-          <wp:inline distT="0" distB="0" distL="0" distR="0" wp14:anchorId="35AF491E" wp14:editId="76E0A790">
-            <wp:extent cx="6120765" cy="2577465"/>
+          <wp:inline distT="0" distB="0" distL="0" distR="0" wp14:anchorId="1956C927" wp14:editId="22C47C52">
+            <wp:extent cx="5200650" cy="5638800"/>
             <wp:effectExtent l="0" t="0" r="0" b="0"/>
-            <wp:docPr id="6" name="Рисунок 6"/>
-            <wp:cNvGraphicFramePr>
-              <a:graphicFrameLocks xmlns:a="http://schemas.openxmlformats.org/drawingml/2006/main" noChangeAspect="1"/>
-            </wp:cNvGraphicFramePr>
-            <a:graphic xmlns:a="http://schemas.openxmlformats.org/drawingml/2006/main">
-              <a:graphicData uri="http://schemas.openxmlformats.org/drawingml/2006/picture">
-                <pic:pic xmlns:pic="http://schemas.openxmlformats.org/drawingml/2006/picture">
-                  <pic:nvPicPr>
-                    <pic:cNvPr id="1" name=""/>
-                    <pic:cNvPicPr/>
-                  </pic:nvPicPr>
-                  <pic:blipFill>
-                    <a:blip r:embed="rId23"/>
-                    <a:stretch>
-                      <a:fillRect/>
-                    </a:stretch>
-                  </pic:blipFill>
-                  <pic:spPr>
-                    <a:xfrm>
-                      <a:off x="0" y="0"/>
-                      <a:ext cx="6120765" cy="2577465"/>
-                    </a:xfrm>
-                    <a:prstGeom prst="rect">
-                      <a:avLst/>
-                    </a:prstGeom>
-                  </pic:spPr>
-                </pic:pic>
-              </a:graphicData>
-            </a:graphic>
-          </wp:inline>
-        </w:drawing>
-      </w:r>
-    </w:p>
-    <w:p>
-      <w:pPr>
-        <w:pStyle w:val="1"/>
-        <w:shd w:val="clear" w:color="auto" w:fill="FFFFFF"/>
-        <w:spacing w:before="0" w:beforeAutospacing="0" w:after="120" w:afterAutospacing="0"/>
-        <w:rPr>
-          <w:color w:val="0F0F0F"/>
-          <w:sz w:val="36"/>
-          <w:szCs w:val="40"/>
-        </w:rPr>
-      </w:pPr>
-    </w:p>
-    <w:p>
-      <w:pPr>
-        <w:pStyle w:val="1"/>
-        <w:shd w:val="clear" w:color="auto" w:fill="FFFFFF"/>
-        <w:spacing w:before="0" w:beforeAutospacing="0" w:after="120" w:afterAutospacing="0"/>
-        <w:rPr>
-          <w:color w:val="0F0F0F"/>
-          <w:sz w:val="36"/>
-          <w:szCs w:val="40"/>
-        </w:rPr>
-      </w:pPr>
-    </w:p>
-    <w:p>
-      <w:pPr>
-        <w:pStyle w:val="1"/>
-        <w:shd w:val="clear" w:color="auto" w:fill="FFFFFF"/>
-        <w:spacing w:before="0" w:beforeAutospacing="0" w:after="120" w:afterAutospacing="0"/>
-        <w:rPr>
-          <w:color w:val="0F0F0F"/>
-          <w:sz w:val="36"/>
-          <w:szCs w:val="40"/>
-          <w:lang w:val="en-US"/>
-        </w:rPr>
-      </w:pPr>
-      <w:r>
-        <w:rPr>
-          <w:color w:val="0F0F0F"/>
-          <w:sz w:val="36"/>
-          <w:szCs w:val="40"/>
-        </w:rPr>
-        <w:lastRenderedPageBreak/>
-        <w:t>Завдання №4</w:t>
-      </w:r>
-      <w:r>
-        <w:rPr>
-          <w:color w:val="0F0F0F"/>
-          <w:sz w:val="36"/>
-          <w:szCs w:val="40"/>
-          <w:lang w:val="en-US"/>
-        </w:rPr>
-        <w:t xml:space="preserve">: </w:t>
-      </w:r>
-      <w:r>
-        <w:rPr>
-          <w:b w:val="0"/>
-          <w:color w:val="0F0F0F"/>
-          <w:sz w:val="36"/>
-          <w:szCs w:val="32"/>
-          <w:lang w:val="en-US"/>
-        </w:rPr>
-        <w:t xml:space="preserve">VNS Lab </w:t>
-      </w:r>
-      <w:r>
-        <w:rPr>
-          <w:b w:val="0"/>
-          <w:color w:val="0F0F0F"/>
-          <w:sz w:val="36"/>
-          <w:szCs w:val="32"/>
-          <w:lang w:val="en-US"/>
-        </w:rPr>
-        <w:t>7 Task 2</w:t>
-      </w:r>
-      <w:r>
-        <w:rPr>
-          <w:b w:val="0"/>
-          <w:color w:val="0F0F0F"/>
-          <w:sz w:val="36"/>
-          <w:szCs w:val="32"/>
-          <w:lang w:val="en-US"/>
-        </w:rPr>
-        <w:t xml:space="preserve"> </w:t>
-      </w:r>
-      <w:r>
-        <w:rPr>
-          <w:b w:val="0"/>
-          <w:color w:val="0F0F0F"/>
-          <w:sz w:val="36"/>
-          <w:szCs w:val="32"/>
-        </w:rPr>
-        <w:t>Варіант 19</w:t>
-      </w:r>
-    </w:p>
-    <w:p>
-      <w:pPr>
-        <w:pStyle w:val="1"/>
-        <w:shd w:val="clear" w:color="auto" w:fill="FFFFFF"/>
-        <w:spacing w:before="0" w:beforeAutospacing="0" w:after="120" w:afterAutospacing="0"/>
-        <w:jc w:val="center"/>
-        <w:rPr>
-          <w:b w:val="0"/>
-          <w:color w:val="0F0F0F"/>
-          <w:sz w:val="32"/>
-          <w:szCs w:val="40"/>
-          <w:lang w:val="en-US"/>
-        </w:rPr>
-      </w:pPr>
-      <w:r>
-        <w:rPr>
-          <w:noProof/>
-        </w:rPr>
-        <w:drawing>
-          <wp:inline distT="0" distB="0" distL="0" distR="0" wp14:anchorId="5E9FE5DE" wp14:editId="664B8FF8">
-            <wp:extent cx="5476875" cy="6562725"/>
-            <wp:effectExtent l="0" t="0" r="9525" b="9525"/>
-            <wp:docPr id="7" name="Рисунок 7"/>
+            <wp:docPr id="5" name="Рисунок 5"/>
             <wp:cNvGraphicFramePr>
               <a:graphicFrameLocks xmlns:a="http://schemas.openxmlformats.org/drawingml/2006/main" noChangeAspect="1"/>
             </wp:cNvGraphicFramePr>
@@ -4931,7 +4738,7 @@
                   <pic:spPr>
                     <a:xfrm>
                       <a:off x="0" y="0"/>
-                      <a:ext cx="5476875" cy="6562725"/>
+                      <a:ext cx="5200650" cy="5638800"/>
                     </a:xfrm>
                     <a:prstGeom prst="rect">
                       <a:avLst/>
@@ -4964,10 +4771,10 @@
         </w:rPr>
         <w:lastRenderedPageBreak/>
         <w:drawing>
-          <wp:inline distT="0" distB="0" distL="0" distR="0" wp14:anchorId="57DC96B5" wp14:editId="37317A16">
-            <wp:extent cx="6120765" cy="6000115"/>
-            <wp:effectExtent l="0" t="0" r="0" b="635"/>
-            <wp:docPr id="10" name="Рисунок 10"/>
+          <wp:inline distT="0" distB="0" distL="0" distR="0" wp14:anchorId="35AF491E" wp14:editId="76E0A790">
+            <wp:extent cx="6120765" cy="2577465"/>
+            <wp:effectExtent l="0" t="0" r="0" b="0"/>
+            <wp:docPr id="6" name="Рисунок 6"/>
             <wp:cNvGraphicFramePr>
               <a:graphicFrameLocks xmlns:a="http://schemas.openxmlformats.org/drawingml/2006/main" noChangeAspect="1"/>
             </wp:cNvGraphicFramePr>
@@ -4987,7 +4794,7 @@
                   <pic:spPr>
                     <a:xfrm>
                       <a:off x="0" y="0"/>
-                      <a:ext cx="6120765" cy="6000115"/>
+                      <a:ext cx="6120765" cy="2577465"/>
                     </a:xfrm>
                     <a:prstGeom prst="rect">
                       <a:avLst/>
@@ -5011,135 +4818,228 @@
           <w:szCs w:val="40"/>
         </w:rPr>
       </w:pPr>
-    </w:p>
-    <w:p>
-      <w:pPr>
-        <w:pStyle w:val="1"/>
-        <w:shd w:val="clear" w:color="auto" w:fill="FFFFFF"/>
-        <w:spacing w:before="0" w:beforeAutospacing="0" w:after="120" w:afterAutospacing="0"/>
-        <w:rPr>
-          <w:color w:val="0F0F0F"/>
-          <w:sz w:val="36"/>
-          <w:szCs w:val="40"/>
-        </w:rPr>
-      </w:pPr>
-    </w:p>
-    <w:p>
-      <w:pPr>
-        <w:pStyle w:val="1"/>
-        <w:shd w:val="clear" w:color="auto" w:fill="FFFFFF"/>
-        <w:spacing w:before="0" w:beforeAutospacing="0" w:after="120" w:afterAutospacing="0"/>
-        <w:rPr>
-          <w:color w:val="0F0F0F"/>
-          <w:sz w:val="36"/>
-          <w:szCs w:val="40"/>
-        </w:rPr>
-      </w:pPr>
-    </w:p>
-    <w:p>
-      <w:pPr>
-        <w:pStyle w:val="1"/>
-        <w:shd w:val="clear" w:color="auto" w:fill="FFFFFF"/>
-        <w:spacing w:before="0" w:beforeAutospacing="0" w:after="120" w:afterAutospacing="0"/>
-        <w:rPr>
-          <w:color w:val="0F0F0F"/>
-          <w:sz w:val="36"/>
-          <w:szCs w:val="40"/>
-        </w:rPr>
-      </w:pPr>
-    </w:p>
-    <w:p>
-      <w:pPr>
-        <w:pStyle w:val="1"/>
-        <w:shd w:val="clear" w:color="auto" w:fill="FFFFFF"/>
-        <w:spacing w:before="0" w:beforeAutospacing="0" w:after="120" w:afterAutospacing="0"/>
-        <w:rPr>
-          <w:color w:val="0F0F0F"/>
-          <w:sz w:val="36"/>
-          <w:szCs w:val="40"/>
-        </w:rPr>
-      </w:pPr>
-    </w:p>
-    <w:p>
-      <w:pPr>
-        <w:pStyle w:val="1"/>
-        <w:shd w:val="clear" w:color="auto" w:fill="FFFFFF"/>
-        <w:spacing w:before="0" w:beforeAutospacing="0" w:after="120" w:afterAutospacing="0"/>
-        <w:rPr>
-          <w:color w:val="0F0F0F"/>
-          <w:sz w:val="36"/>
-          <w:szCs w:val="40"/>
-        </w:rPr>
-      </w:pPr>
-    </w:p>
-    <w:p>
-      <w:pPr>
-        <w:pStyle w:val="1"/>
-        <w:shd w:val="clear" w:color="auto" w:fill="FFFFFF"/>
-        <w:spacing w:before="0" w:beforeAutospacing="0" w:after="120" w:afterAutospacing="0"/>
-        <w:rPr>
-          <w:color w:val="0F0F0F"/>
-          <w:sz w:val="36"/>
-          <w:szCs w:val="40"/>
-        </w:rPr>
-      </w:pPr>
-    </w:p>
-    <w:p>
-      <w:pPr>
-        <w:pStyle w:val="1"/>
-        <w:shd w:val="clear" w:color="auto" w:fill="FFFFFF"/>
-        <w:spacing w:before="0" w:beforeAutospacing="0" w:after="120" w:afterAutospacing="0"/>
-        <w:rPr>
-          <w:color w:val="0F0F0F"/>
-          <w:sz w:val="36"/>
-          <w:szCs w:val="40"/>
-        </w:rPr>
-      </w:pPr>
-    </w:p>
-    <w:p>
-      <w:pPr>
-        <w:pStyle w:val="1"/>
-        <w:shd w:val="clear" w:color="auto" w:fill="FFFFFF"/>
-        <w:spacing w:before="0" w:beforeAutospacing="0" w:after="120" w:afterAutospacing="0"/>
-        <w:rPr>
-          <w:color w:val="0F0F0F"/>
-          <w:sz w:val="36"/>
-          <w:szCs w:val="40"/>
-        </w:rPr>
-      </w:pPr>
-    </w:p>
-    <w:p>
-      <w:pPr>
-        <w:pStyle w:val="1"/>
-        <w:shd w:val="clear" w:color="auto" w:fill="FFFFFF"/>
-        <w:spacing w:before="0" w:beforeAutospacing="0" w:after="120" w:afterAutospacing="0"/>
-        <w:rPr>
-          <w:color w:val="0F0F0F"/>
-          <w:sz w:val="36"/>
-          <w:szCs w:val="40"/>
-        </w:rPr>
-      </w:pPr>
-    </w:p>
-    <w:p>
-      <w:pPr>
-        <w:pStyle w:val="1"/>
-        <w:shd w:val="clear" w:color="auto" w:fill="FFFFFF"/>
-        <w:spacing w:before="0" w:beforeAutospacing="0" w:after="120" w:afterAutospacing="0"/>
-        <w:rPr>
-          <w:color w:val="0F0F0F"/>
-          <w:sz w:val="36"/>
-          <w:szCs w:val="40"/>
-          <w:lang w:val="en-US"/>
-        </w:rPr>
-      </w:pPr>
-      <w:r>
-        <w:rPr>
-          <w:color w:val="0F0F0F"/>
-          <w:sz w:val="36"/>
-          <w:szCs w:val="40"/>
-        </w:rPr>
-        <w:lastRenderedPageBreak/>
-        <w:t>Завдання №5</w:t>
+      <w:hyperlink r:id="rId26" w:history="1">
+        <w:r>
+          <w:rPr>
+            <w:rStyle w:val="a4"/>
+            <w:sz w:val="36"/>
+            <w:szCs w:val="40"/>
+          </w:rPr>
+          <w:t>https://github.com/artificial-intelligence-department/ai_programming_playground_2024/blob/epic_3_practice_and_labs_yurii_orenchuk/ai_11/yurii_orenchuk/epic_3/vns_lab_7_task_1_variant_19_yurii_orenchuk.cpp</w:t>
+        </w:r>
+      </w:hyperlink>
+    </w:p>
+    <w:p>
+      <w:pPr>
+        <w:pStyle w:val="1"/>
+        <w:shd w:val="clear" w:color="auto" w:fill="FFFFFF"/>
+        <w:spacing w:before="0" w:beforeAutospacing="0" w:after="120" w:afterAutospacing="0"/>
+        <w:rPr>
+          <w:color w:val="0F0F0F"/>
+          <w:sz w:val="36"/>
+          <w:szCs w:val="40"/>
+        </w:rPr>
+      </w:pPr>
+    </w:p>
+    <w:p>
+      <w:pPr>
+        <w:pStyle w:val="1"/>
+        <w:shd w:val="clear" w:color="auto" w:fill="FFFFFF"/>
+        <w:spacing w:before="0" w:beforeAutospacing="0" w:after="120" w:afterAutospacing="0"/>
+        <w:rPr>
+          <w:color w:val="0F0F0F"/>
+          <w:sz w:val="36"/>
+          <w:szCs w:val="40"/>
+        </w:rPr>
+      </w:pPr>
+    </w:p>
+    <w:p>
+      <w:pPr>
+        <w:pStyle w:val="1"/>
+        <w:shd w:val="clear" w:color="auto" w:fill="FFFFFF"/>
+        <w:spacing w:before="0" w:beforeAutospacing="0" w:after="120" w:afterAutospacing="0"/>
+        <w:rPr>
+          <w:color w:val="0F0F0F"/>
+          <w:sz w:val="36"/>
+          <w:szCs w:val="40"/>
+        </w:rPr>
+      </w:pPr>
+    </w:p>
+    <w:p>
+      <w:pPr>
+        <w:pStyle w:val="1"/>
+        <w:shd w:val="clear" w:color="auto" w:fill="FFFFFF"/>
+        <w:spacing w:before="0" w:beforeAutospacing="0" w:after="120" w:afterAutospacing="0"/>
+        <w:rPr>
+          <w:color w:val="0F0F0F"/>
+          <w:sz w:val="36"/>
+          <w:szCs w:val="40"/>
+        </w:rPr>
+      </w:pPr>
+    </w:p>
+    <w:p>
+      <w:pPr>
+        <w:pStyle w:val="1"/>
+        <w:shd w:val="clear" w:color="auto" w:fill="FFFFFF"/>
+        <w:spacing w:before="0" w:beforeAutospacing="0" w:after="120" w:afterAutospacing="0"/>
+        <w:rPr>
+          <w:color w:val="0F0F0F"/>
+          <w:sz w:val="36"/>
+          <w:szCs w:val="40"/>
+        </w:rPr>
+      </w:pPr>
+    </w:p>
+    <w:p>
+      <w:pPr>
+        <w:pStyle w:val="1"/>
+        <w:shd w:val="clear" w:color="auto" w:fill="FFFFFF"/>
+        <w:spacing w:before="0" w:beforeAutospacing="0" w:after="120" w:afterAutospacing="0"/>
+        <w:rPr>
+          <w:color w:val="0F0F0F"/>
+          <w:sz w:val="36"/>
+          <w:szCs w:val="40"/>
+        </w:rPr>
+      </w:pPr>
+    </w:p>
+    <w:p>
+      <w:pPr>
+        <w:pStyle w:val="1"/>
+        <w:shd w:val="clear" w:color="auto" w:fill="FFFFFF"/>
+        <w:spacing w:before="0" w:beforeAutospacing="0" w:after="120" w:afterAutospacing="0"/>
+        <w:rPr>
+          <w:color w:val="0F0F0F"/>
+          <w:sz w:val="36"/>
+          <w:szCs w:val="40"/>
+        </w:rPr>
+      </w:pPr>
+    </w:p>
+    <w:p>
+      <w:pPr>
+        <w:pStyle w:val="1"/>
+        <w:shd w:val="clear" w:color="auto" w:fill="FFFFFF"/>
+        <w:spacing w:before="0" w:beforeAutospacing="0" w:after="120" w:afterAutospacing="0"/>
+        <w:rPr>
+          <w:color w:val="0F0F0F"/>
+          <w:sz w:val="36"/>
+          <w:szCs w:val="40"/>
+        </w:rPr>
+      </w:pPr>
+    </w:p>
+    <w:p>
+      <w:pPr>
+        <w:pStyle w:val="1"/>
+        <w:shd w:val="clear" w:color="auto" w:fill="FFFFFF"/>
+        <w:spacing w:before="0" w:beforeAutospacing="0" w:after="120" w:afterAutospacing="0"/>
+        <w:rPr>
+          <w:color w:val="0F0F0F"/>
+          <w:sz w:val="36"/>
+          <w:szCs w:val="40"/>
+        </w:rPr>
+      </w:pPr>
+    </w:p>
+    <w:p>
+      <w:pPr>
+        <w:pStyle w:val="1"/>
+        <w:shd w:val="clear" w:color="auto" w:fill="FFFFFF"/>
+        <w:spacing w:before="0" w:beforeAutospacing="0" w:after="120" w:afterAutospacing="0"/>
+        <w:rPr>
+          <w:color w:val="0F0F0F"/>
+          <w:sz w:val="36"/>
+          <w:szCs w:val="40"/>
+        </w:rPr>
+      </w:pPr>
+    </w:p>
+    <w:p>
+      <w:pPr>
+        <w:pStyle w:val="1"/>
+        <w:shd w:val="clear" w:color="auto" w:fill="FFFFFF"/>
+        <w:spacing w:before="0" w:beforeAutospacing="0" w:after="120" w:afterAutospacing="0"/>
+        <w:rPr>
+          <w:color w:val="0F0F0F"/>
+          <w:sz w:val="36"/>
+          <w:szCs w:val="40"/>
+        </w:rPr>
+      </w:pPr>
+    </w:p>
+    <w:p>
+      <w:pPr>
+        <w:pStyle w:val="1"/>
+        <w:shd w:val="clear" w:color="auto" w:fill="FFFFFF"/>
+        <w:spacing w:before="0" w:beforeAutospacing="0" w:after="120" w:afterAutospacing="0"/>
+        <w:rPr>
+          <w:color w:val="0F0F0F"/>
+          <w:sz w:val="36"/>
+          <w:szCs w:val="40"/>
+        </w:rPr>
+      </w:pPr>
+    </w:p>
+    <w:p>
+      <w:pPr>
+        <w:pStyle w:val="1"/>
+        <w:shd w:val="clear" w:color="auto" w:fill="FFFFFF"/>
+        <w:spacing w:before="0" w:beforeAutospacing="0" w:after="120" w:afterAutospacing="0"/>
+        <w:rPr>
+          <w:color w:val="0F0F0F"/>
+          <w:sz w:val="36"/>
+          <w:szCs w:val="40"/>
+        </w:rPr>
+      </w:pPr>
+    </w:p>
+    <w:p>
+      <w:pPr>
+        <w:pStyle w:val="1"/>
+        <w:shd w:val="clear" w:color="auto" w:fill="FFFFFF"/>
+        <w:spacing w:before="0" w:beforeAutospacing="0" w:after="120" w:afterAutospacing="0"/>
+        <w:rPr>
+          <w:color w:val="0F0F0F"/>
+          <w:sz w:val="36"/>
+          <w:szCs w:val="40"/>
+        </w:rPr>
+      </w:pPr>
+    </w:p>
+    <w:p>
+      <w:pPr>
+        <w:pStyle w:val="1"/>
+        <w:shd w:val="clear" w:color="auto" w:fill="FFFFFF"/>
+        <w:spacing w:before="0" w:beforeAutospacing="0" w:after="120" w:afterAutospacing="0"/>
+        <w:rPr>
+          <w:color w:val="0F0F0F"/>
+          <w:sz w:val="36"/>
+          <w:szCs w:val="40"/>
+        </w:rPr>
+      </w:pPr>
+    </w:p>
+    <w:p>
+      <w:pPr>
+        <w:pStyle w:val="1"/>
+        <w:shd w:val="clear" w:color="auto" w:fill="FFFFFF"/>
+        <w:spacing w:before="0" w:beforeAutospacing="0" w:after="120" w:afterAutospacing="0"/>
+        <w:rPr>
+          <w:color w:val="0F0F0F"/>
+          <w:sz w:val="36"/>
+          <w:szCs w:val="40"/>
+        </w:rPr>
+      </w:pPr>
+    </w:p>
+    <w:p>
+      <w:pPr>
+        <w:pStyle w:val="1"/>
+        <w:shd w:val="clear" w:color="auto" w:fill="FFFFFF"/>
+        <w:spacing w:before="0" w:beforeAutospacing="0" w:after="120" w:afterAutospacing="0"/>
+        <w:rPr>
+          <w:color w:val="0F0F0F"/>
+          <w:sz w:val="36"/>
+          <w:szCs w:val="40"/>
+          <w:lang w:val="en-US"/>
+        </w:rPr>
+      </w:pPr>
+      <w:r>
+        <w:rPr>
+          <w:color w:val="0F0F0F"/>
+          <w:sz w:val="36"/>
+          <w:szCs w:val="40"/>
+        </w:rPr>
+        <w:t>Завдання №4</w:t>
       </w:r>
       <w:r>
         <w:rPr>
@@ -5155,10 +5055,39 @@
           <w:b w:val="0"/>
           <w:color w:val="0F0F0F"/>
           <w:sz w:val="36"/>
-          <w:szCs w:val="40"/>
-          <w:lang w:val="en-US"/>
-        </w:rPr>
-        <w:t>Class Practice Work</w:t>
+          <w:szCs w:val="32"/>
+          <w:lang w:val="en-US"/>
+        </w:rPr>
+        <w:t xml:space="preserve">VNS Lab </w:t>
+      </w:r>
+      <w:r>
+        <w:rPr>
+          <w:b w:val="0"/>
+          <w:color w:val="0F0F0F"/>
+          <w:sz w:val="36"/>
+          <w:szCs w:val="32"/>
+          <w:lang w:val="en-US"/>
+        </w:rPr>
+        <w:t>7 Task 2</w:t>
+      </w:r>
+      <w:r>
+        <w:rPr>
+          <w:b w:val="0"/>
+          <w:color w:val="0F0F0F"/>
+          <w:sz w:val="36"/>
+          <w:szCs w:val="32"/>
+          <w:lang w:val="en-US"/>
+        </w:rPr>
+        <w:t xml:space="preserve"> </w:t>
+      </w:r>
+      <w:r>
+        <w:rPr>
+          <w:b w:val="0"/>
+          <w:color w:val="0F0F0F"/>
+          <w:sz w:val="36"/>
+          <w:szCs w:val="32"/>
+        </w:rPr>
+        <w:t>Варіант 19</w:t>
       </w:r>
     </w:p>
     <w:p>
@@ -5171,62 +5100,7 @@
           <w:b w:val="0"/>
           <w:color w:val="0F0F0F"/>
           <w:sz w:val="32"/>
-          <w:szCs w:val="32"/>
-          <w:lang w:val="en-US"/>
-        </w:rPr>
-      </w:pPr>
-      <w:r>
-        <w:rPr>
-          <w:noProof/>
-        </w:rPr>
-        <w:drawing>
-          <wp:inline distT="0" distB="0" distL="0" distR="0" wp14:anchorId="341B81DD" wp14:editId="0FFF7510">
-            <wp:extent cx="6120765" cy="5204460"/>
-            <wp:effectExtent l="0" t="0" r="0" b="0"/>
-            <wp:docPr id="31" name="Рисунок 31"/>
-            <wp:cNvGraphicFramePr>
-              <a:graphicFrameLocks xmlns:a="http://schemas.openxmlformats.org/drawingml/2006/main" noChangeAspect="1"/>
-            </wp:cNvGraphicFramePr>
-            <a:graphic xmlns:a="http://schemas.openxmlformats.org/drawingml/2006/main">
-              <a:graphicData uri="http://schemas.openxmlformats.org/drawingml/2006/picture">
-                <pic:pic xmlns:pic="http://schemas.openxmlformats.org/drawingml/2006/picture">
-                  <pic:nvPicPr>
-                    <pic:cNvPr id="1" name=""/>
-                    <pic:cNvPicPr/>
-                  </pic:nvPicPr>
-                  <pic:blipFill>
-                    <a:blip r:embed="rId26"/>
-                    <a:stretch>
-                      <a:fillRect/>
-                    </a:stretch>
-                  </pic:blipFill>
-                  <pic:spPr>
-                    <a:xfrm>
-                      <a:off x="0" y="0"/>
-                      <a:ext cx="6120765" cy="5204460"/>
-                    </a:xfrm>
-                    <a:prstGeom prst="rect">
-                      <a:avLst/>
-                    </a:prstGeom>
-                  </pic:spPr>
-                </pic:pic>
-              </a:graphicData>
-            </a:graphic>
-          </wp:inline>
-        </w:drawing>
-      </w:r>
-    </w:p>
-    <w:p>
-      <w:pPr>
-        <w:pStyle w:val="1"/>
-        <w:shd w:val="clear" w:color="auto" w:fill="FFFFFF"/>
-        <w:spacing w:before="0" w:beforeAutospacing="0" w:after="120" w:afterAutospacing="0"/>
-        <w:jc w:val="center"/>
-        <w:rPr>
-          <w:b w:val="0"/>
-          <w:color w:val="0F0F0F"/>
-          <w:sz w:val="32"/>
-          <w:szCs w:val="32"/>
+          <w:szCs w:val="40"/>
           <w:lang w:val="en-US"/>
         </w:rPr>
       </w:pPr>
@@ -5236,10 +5110,10 @@
         </w:rPr>
         <w:lastRenderedPageBreak/>
         <w:drawing>
-          <wp:inline distT="0" distB="0" distL="0" distR="0" wp14:anchorId="1D25CA2A" wp14:editId="3E475374">
-            <wp:extent cx="6120765" cy="6824345"/>
-            <wp:effectExtent l="0" t="0" r="0" b="0"/>
-            <wp:docPr id="32" name="Рисунок 32"/>
+          <wp:inline distT="0" distB="0" distL="0" distR="0" wp14:anchorId="5E9FE5DE" wp14:editId="664B8FF8">
+            <wp:extent cx="5476875" cy="6562725"/>
+            <wp:effectExtent l="0" t="0" r="9525" b="9525"/>
+            <wp:docPr id="7" name="Рисунок 7"/>
             <wp:cNvGraphicFramePr>
               <a:graphicFrameLocks xmlns:a="http://schemas.openxmlformats.org/drawingml/2006/main" noChangeAspect="1"/>
             </wp:cNvGraphicFramePr>
@@ -5259,7 +5133,7 @@
                   <pic:spPr>
                     <a:xfrm>
                       <a:off x="0" y="0"/>
-                      <a:ext cx="6120765" cy="6824345"/>
+                      <a:ext cx="5476875" cy="6562725"/>
                     </a:xfrm>
                     <a:prstGeom prst="rect">
                       <a:avLst/>
@@ -5282,7 +5156,7 @@
           <w:b w:val="0"/>
           <w:color w:val="0F0F0F"/>
           <w:sz w:val="32"/>
-          <w:szCs w:val="32"/>
+          <w:szCs w:val="40"/>
           <w:lang w:val="en-US"/>
         </w:rPr>
       </w:pPr>
@@ -5290,11 +5164,12 @@
         <w:rPr>
           <w:noProof/>
         </w:rPr>
+        <w:lastRenderedPageBreak/>
         <w:drawing>
-          <wp:inline distT="0" distB="0" distL="0" distR="0" wp14:anchorId="127CC1B7" wp14:editId="49E86A3A">
-            <wp:extent cx="6120765" cy="2147570"/>
-            <wp:effectExtent l="0" t="0" r="0" b="5080"/>
-            <wp:docPr id="33" name="Рисунок 33"/>
+          <wp:inline distT="0" distB="0" distL="0" distR="0" wp14:anchorId="57DC96B5" wp14:editId="37317A16">
+            <wp:extent cx="6120765" cy="6000115"/>
+            <wp:effectExtent l="0" t="0" r="0" b="635"/>
+            <wp:docPr id="10" name="Рисунок 10"/>
             <wp:cNvGraphicFramePr>
               <a:graphicFrameLocks xmlns:a="http://schemas.openxmlformats.org/drawingml/2006/main" noChangeAspect="1"/>
             </wp:cNvGraphicFramePr>
@@ -5314,7 +5189,7 @@
                   <pic:spPr>
                     <a:xfrm>
                       <a:off x="0" y="0"/>
-                      <a:ext cx="6120765" cy="2147570"/>
+                      <a:ext cx="6120765" cy="6000115"/>
                     </a:xfrm>
                     <a:prstGeom prst="rect">
                       <a:avLst/>
@@ -5332,6 +5207,153 @@
         <w:pStyle w:val="1"/>
         <w:shd w:val="clear" w:color="auto" w:fill="FFFFFF"/>
         <w:spacing w:before="0" w:beforeAutospacing="0" w:after="120" w:afterAutospacing="0"/>
+        <w:rPr>
+          <w:color w:val="0F0F0F"/>
+          <w:sz w:val="36"/>
+          <w:szCs w:val="40"/>
+        </w:rPr>
+      </w:pPr>
+      <w:hyperlink r:id="rId29" w:history="1">
+        <w:r>
+          <w:rPr>
+            <w:rStyle w:val="a4"/>
+            <w:sz w:val="36"/>
+            <w:szCs w:val="40"/>
+          </w:rPr>
+          <w:t>https://github.com/artificial-intelligence-department/ai_programming_playground_2024/blob/epic_3_practice_and_labs_yurii_orenchuk/ai_11/yurii_orenchuk/epic_3/vns_lab_7_task_2_variant_19_yurii_orenchuk.cpp</w:t>
+        </w:r>
+      </w:hyperlink>
+    </w:p>
+    <w:p>
+      <w:pPr>
+        <w:pStyle w:val="1"/>
+        <w:shd w:val="clear" w:color="auto" w:fill="FFFFFF"/>
+        <w:spacing w:before="0" w:beforeAutospacing="0" w:after="120" w:afterAutospacing="0"/>
+        <w:rPr>
+          <w:color w:val="0F0F0F"/>
+          <w:sz w:val="36"/>
+          <w:szCs w:val="40"/>
+        </w:rPr>
+      </w:pPr>
+    </w:p>
+    <w:p>
+      <w:pPr>
+        <w:pStyle w:val="1"/>
+        <w:shd w:val="clear" w:color="auto" w:fill="FFFFFF"/>
+        <w:spacing w:before="0" w:beforeAutospacing="0" w:after="120" w:afterAutospacing="0"/>
+        <w:rPr>
+          <w:color w:val="0F0F0F"/>
+          <w:sz w:val="36"/>
+          <w:szCs w:val="40"/>
+        </w:rPr>
+      </w:pPr>
+    </w:p>
+    <w:p>
+      <w:pPr>
+        <w:pStyle w:val="1"/>
+        <w:shd w:val="clear" w:color="auto" w:fill="FFFFFF"/>
+        <w:spacing w:before="0" w:beforeAutospacing="0" w:after="120" w:afterAutospacing="0"/>
+        <w:rPr>
+          <w:color w:val="0F0F0F"/>
+          <w:sz w:val="36"/>
+          <w:szCs w:val="40"/>
+        </w:rPr>
+      </w:pPr>
+    </w:p>
+    <w:p>
+      <w:pPr>
+        <w:pStyle w:val="1"/>
+        <w:shd w:val="clear" w:color="auto" w:fill="FFFFFF"/>
+        <w:spacing w:before="0" w:beforeAutospacing="0" w:after="120" w:afterAutospacing="0"/>
+        <w:rPr>
+          <w:color w:val="0F0F0F"/>
+          <w:sz w:val="36"/>
+          <w:szCs w:val="40"/>
+        </w:rPr>
+      </w:pPr>
+    </w:p>
+    <w:p>
+      <w:pPr>
+        <w:pStyle w:val="1"/>
+        <w:shd w:val="clear" w:color="auto" w:fill="FFFFFF"/>
+        <w:spacing w:before="0" w:beforeAutospacing="0" w:after="120" w:afterAutospacing="0"/>
+        <w:rPr>
+          <w:color w:val="0F0F0F"/>
+          <w:sz w:val="36"/>
+          <w:szCs w:val="40"/>
+        </w:rPr>
+      </w:pPr>
+    </w:p>
+    <w:p>
+      <w:pPr>
+        <w:pStyle w:val="1"/>
+        <w:shd w:val="clear" w:color="auto" w:fill="FFFFFF"/>
+        <w:spacing w:before="0" w:beforeAutospacing="0" w:after="120" w:afterAutospacing="0"/>
+        <w:rPr>
+          <w:color w:val="0F0F0F"/>
+          <w:sz w:val="36"/>
+          <w:szCs w:val="40"/>
+        </w:rPr>
+      </w:pPr>
+    </w:p>
+    <w:p>
+      <w:pPr>
+        <w:pStyle w:val="1"/>
+        <w:shd w:val="clear" w:color="auto" w:fill="FFFFFF"/>
+        <w:spacing w:before="0" w:beforeAutospacing="0" w:after="120" w:afterAutospacing="0"/>
+        <w:rPr>
+          <w:color w:val="0F0F0F"/>
+          <w:sz w:val="36"/>
+          <w:szCs w:val="40"/>
+        </w:rPr>
+      </w:pPr>
+    </w:p>
+    <w:p>
+      <w:pPr>
+        <w:pStyle w:val="1"/>
+        <w:shd w:val="clear" w:color="auto" w:fill="FFFFFF"/>
+        <w:spacing w:before="0" w:beforeAutospacing="0" w:after="120" w:afterAutospacing="0"/>
+        <w:rPr>
+          <w:color w:val="0F0F0F"/>
+          <w:sz w:val="36"/>
+          <w:szCs w:val="40"/>
+          <w:lang w:val="en-US"/>
+        </w:rPr>
+      </w:pPr>
+      <w:r>
+        <w:rPr>
+          <w:color w:val="0F0F0F"/>
+          <w:sz w:val="36"/>
+          <w:szCs w:val="40"/>
+        </w:rPr>
+        <w:lastRenderedPageBreak/>
+        <w:t>Завдання №5</w:t>
+      </w:r>
+      <w:r>
+        <w:rPr>
+          <w:color w:val="0F0F0F"/>
+          <w:sz w:val="36"/>
+          <w:szCs w:val="40"/>
+          <w:lang w:val="en-US"/>
+        </w:rPr>
+        <w:t xml:space="preserve">: </w:t>
+      </w:r>
+      <w:r>
+        <w:rPr>
+          <w:b w:val="0"/>
+          <w:color w:val="0F0F0F"/>
+          <w:sz w:val="36"/>
+          <w:szCs w:val="40"/>
+          <w:lang w:val="en-US"/>
+        </w:rPr>
+        <w:t>Class Practice Work</w:t>
+      </w:r>
+    </w:p>
+    <w:p>
+      <w:pPr>
+        <w:pStyle w:val="1"/>
+        <w:shd w:val="clear" w:color="auto" w:fill="FFFFFF"/>
+        <w:spacing w:before="0" w:beforeAutospacing="0" w:after="120" w:afterAutospacing="0"/>
         <w:jc w:val="center"/>
         <w:rPr>
           <w:b w:val="0"/>
@@ -5341,273 +5363,15 @@
           <w:lang w:val="en-US"/>
         </w:rPr>
       </w:pPr>
-    </w:p>
-    <w:p>
-      <w:pPr>
-        <w:pStyle w:val="1"/>
-        <w:shd w:val="clear" w:color="auto" w:fill="FFFFFF"/>
-        <w:spacing w:before="0" w:beforeAutospacing="0" w:after="120" w:afterAutospacing="0"/>
-        <w:rPr>
-          <w:b w:val="0"/>
-          <w:color w:val="0F0F0F"/>
-          <w:sz w:val="36"/>
-          <w:szCs w:val="40"/>
-          <w:lang w:val="en-US"/>
-        </w:rPr>
-      </w:pPr>
-      <w:r>
-        <w:rPr>
-          <w:color w:val="0F0F0F"/>
-          <w:sz w:val="36"/>
-          <w:szCs w:val="40"/>
-        </w:rPr>
-        <w:lastRenderedPageBreak/>
-        <w:t>Завдання №6</w:t>
-      </w:r>
-      <w:r>
-        <w:rPr>
-          <w:color w:val="0F0F0F"/>
-          <w:sz w:val="36"/>
-          <w:szCs w:val="40"/>
-        </w:rPr>
-        <w:tab/>
-      </w:r>
-      <w:r>
-        <w:rPr>
-          <w:color w:val="0F0F0F"/>
-          <w:sz w:val="36"/>
-          <w:szCs w:val="40"/>
-          <w:lang w:val="en-US"/>
-        </w:rPr>
-        <w:t xml:space="preserve">: </w:t>
-      </w:r>
-      <w:r>
-        <w:rPr>
-          <w:b w:val="0"/>
-          <w:color w:val="0F0F0F"/>
-          <w:sz w:val="36"/>
-          <w:szCs w:val="40"/>
-          <w:lang w:val="en-US"/>
-        </w:rPr>
-        <w:t>Self Practice Task (0281)</w:t>
-      </w:r>
-    </w:p>
-    <w:p>
-      <w:pPr>
-        <w:pStyle w:val="1"/>
-        <w:shd w:val="clear" w:color="auto" w:fill="FFFFFF"/>
-        <w:spacing w:before="0" w:beforeAutospacing="0" w:after="120" w:afterAutospacing="0"/>
-        <w:jc w:val="center"/>
-        <w:rPr>
-          <w:b w:val="0"/>
-          <w:color w:val="0F0F0F"/>
-          <w:sz w:val="32"/>
-          <w:szCs w:val="32"/>
-          <w:lang w:val="en-US"/>
-        </w:rPr>
-      </w:pPr>
       <w:r>
         <w:rPr>
           <w:noProof/>
         </w:rPr>
         <w:drawing>
-          <wp:inline distT="0" distB="0" distL="0" distR="0" wp14:anchorId="2B24E5A5" wp14:editId="140134C4">
-            <wp:extent cx="4829175" cy="8124825"/>
-            <wp:effectExtent l="0" t="0" r="9525" b="9525"/>
-            <wp:docPr id="14" name="Рисунок 14"/>
-            <wp:cNvGraphicFramePr>
-              <a:graphicFrameLocks xmlns:a="http://schemas.openxmlformats.org/drawingml/2006/main" noChangeAspect="1"/>
-            </wp:cNvGraphicFramePr>
-            <a:graphic xmlns:a="http://schemas.openxmlformats.org/drawingml/2006/main">
-              <a:graphicData uri="http://schemas.openxmlformats.org/drawingml/2006/picture">
-                <pic:pic xmlns:pic="http://schemas.openxmlformats.org/drawingml/2006/picture">
-                  <pic:nvPicPr>
-                    <pic:cNvPr id="1" name=""/>
-                    <pic:cNvPicPr/>
-                  </pic:nvPicPr>
-                  <pic:blipFill>
-                    <a:blip r:embed="rId29"/>
-                    <a:stretch>
-                      <a:fillRect/>
-                    </a:stretch>
-                  </pic:blipFill>
-                  <pic:spPr>
-                    <a:xfrm>
-                      <a:off x="0" y="0"/>
-                      <a:ext cx="4829175" cy="8124825"/>
-                    </a:xfrm>
-                    <a:prstGeom prst="rect">
-                      <a:avLst/>
-                    </a:prstGeom>
-                  </pic:spPr>
-                </pic:pic>
-              </a:graphicData>
-            </a:graphic>
-          </wp:inline>
-        </w:drawing>
-      </w:r>
-    </w:p>
-    <w:p>
-      <w:pPr>
-        <w:pStyle w:val="1"/>
-        <w:shd w:val="clear" w:color="auto" w:fill="FFFFFF"/>
-        <w:spacing w:before="0" w:beforeAutospacing="0" w:after="120" w:afterAutospacing="0"/>
-        <w:rPr>
-          <w:color w:val="0F0F0F"/>
-          <w:sz w:val="40"/>
-          <w:szCs w:val="40"/>
-        </w:rPr>
-      </w:pPr>
-    </w:p>
-    <w:p>
-      <w:pPr>
-        <w:pStyle w:val="1"/>
-        <w:shd w:val="clear" w:color="auto" w:fill="FFFFFF"/>
-        <w:spacing w:before="0" w:beforeAutospacing="0" w:after="120" w:afterAutospacing="0"/>
-        <w:rPr>
-          <w:color w:val="0F0F0F"/>
-          <w:sz w:val="40"/>
-          <w:szCs w:val="40"/>
-        </w:rPr>
-      </w:pPr>
-    </w:p>
-    <w:p>
-      <w:pPr>
-        <w:pStyle w:val="1"/>
-        <w:shd w:val="clear" w:color="auto" w:fill="FFFFFF"/>
-        <w:spacing w:before="0" w:beforeAutospacing="0" w:after="120" w:afterAutospacing="0"/>
-        <w:rPr>
-          <w:color w:val="0F0F0F"/>
-          <w:sz w:val="40"/>
-          <w:szCs w:val="40"/>
-          <w:lang w:val="en-US"/>
-        </w:rPr>
-      </w:pPr>
-      <w:r>
-        <w:rPr>
-          <w:color w:val="0F0F0F"/>
-          <w:sz w:val="40"/>
-          <w:szCs w:val="40"/>
-        </w:rPr>
-        <w:lastRenderedPageBreak/>
-        <w:t>Результат виконання завдань, тестування та фактично затрачений час</w:t>
-      </w:r>
-      <w:r>
-        <w:rPr>
-          <w:color w:val="0F0F0F"/>
-          <w:sz w:val="40"/>
-          <w:szCs w:val="40"/>
-          <w:lang w:val="en-US"/>
-        </w:rPr>
-        <w:t>:</w:t>
-      </w:r>
-    </w:p>
-    <w:p>
-      <w:pPr>
-        <w:pStyle w:val="1"/>
-        <w:shd w:val="clear" w:color="auto" w:fill="FFFFFF"/>
-        <w:spacing w:before="0" w:beforeAutospacing="0" w:after="120" w:afterAutospacing="0"/>
-        <w:rPr>
-          <w:color w:val="0F0F0F"/>
-          <w:sz w:val="36"/>
-          <w:szCs w:val="40"/>
-          <w:lang w:val="en-US"/>
-        </w:rPr>
-      </w:pPr>
-    </w:p>
-    <w:p>
-      <w:pPr>
-        <w:pStyle w:val="1"/>
-        <w:shd w:val="clear" w:color="auto" w:fill="FFFFFF"/>
-        <w:spacing w:before="0" w:beforeAutospacing="0" w:after="120" w:afterAutospacing="0"/>
-        <w:rPr>
-          <w:rStyle w:val="mjx-char"/>
-          <w:color w:val="333333"/>
-          <w:sz w:val="36"/>
-          <w:szCs w:val="36"/>
-          <w:bdr w:val="none" w:sz="0" w:space="0" w:color="auto" w:frame="1"/>
-          <w:lang w:val="en-US"/>
-        </w:rPr>
-      </w:pPr>
-      <w:r>
-        <w:rPr>
-          <w:color w:val="0F0F0F"/>
-          <w:sz w:val="36"/>
-          <w:szCs w:val="40"/>
-        </w:rPr>
-        <w:t>Завдання №1</w:t>
-      </w:r>
-      <w:r>
-        <w:rPr>
-          <w:color w:val="0F0F0F"/>
-          <w:sz w:val="36"/>
-          <w:szCs w:val="40"/>
-          <w:lang w:val="en-US"/>
-        </w:rPr>
-        <w:t xml:space="preserve">: </w:t>
-      </w:r>
-      <w:r>
-        <w:rPr>
-          <w:b w:val="0"/>
-          <w:color w:val="0F0F0F"/>
-          <w:sz w:val="36"/>
-          <w:szCs w:val="32"/>
-          <w:lang w:val="en-US"/>
-        </w:rPr>
-        <w:t xml:space="preserve">VNS Lab </w:t>
-      </w:r>
-      <w:r>
-        <w:rPr>
-          <w:b w:val="0"/>
-          <w:color w:val="0F0F0F"/>
-          <w:sz w:val="36"/>
-          <w:szCs w:val="32"/>
-          <w:lang w:val="en-US"/>
-        </w:rPr>
-        <w:t>2 Task 1</w:t>
-      </w:r>
-      <w:r>
-        <w:rPr>
-          <w:b w:val="0"/>
-          <w:color w:val="0F0F0F"/>
-          <w:sz w:val="36"/>
-          <w:szCs w:val="32"/>
-          <w:lang w:val="en-US"/>
-        </w:rPr>
-        <w:t xml:space="preserve"> </w:t>
-      </w:r>
-      <w:r>
-        <w:rPr>
-          <w:b w:val="0"/>
-          <w:color w:val="0F0F0F"/>
-          <w:sz w:val="36"/>
-          <w:szCs w:val="32"/>
-        </w:rPr>
-        <w:t>Варіант 19</w:t>
-      </w:r>
-    </w:p>
-    <w:p>
-      <w:pPr>
-        <w:pStyle w:val="1"/>
-        <w:shd w:val="clear" w:color="auto" w:fill="FFFFFF"/>
-        <w:spacing w:before="0" w:beforeAutospacing="0" w:after="120" w:afterAutospacing="0"/>
-        <w:jc w:val="center"/>
-        <w:rPr>
-          <w:color w:val="0F0F0F"/>
-          <w:sz w:val="36"/>
-          <w:szCs w:val="40"/>
-          <w:lang w:val="en-US"/>
-        </w:rPr>
-      </w:pPr>
-      <w:r>
-        <w:rPr>
-          <w:noProof/>
-        </w:rPr>
-        <w:drawing>
-          <wp:inline distT="0" distB="0" distL="0" distR="0" wp14:anchorId="5701854B" wp14:editId="4CF1D80D">
-            <wp:extent cx="3000375" cy="476250"/>
-            <wp:effectExtent l="0" t="0" r="9525" b="0"/>
-            <wp:docPr id="34" name="Рисунок 34"/>
+          <wp:inline distT="0" distB="0" distL="0" distR="0" wp14:anchorId="341B81DD" wp14:editId="0FFF7510">
+            <wp:extent cx="6120765" cy="5204460"/>
+            <wp:effectExtent l="0" t="0" r="0" b="0"/>
+            <wp:docPr id="31" name="Рисунок 31"/>
             <wp:cNvGraphicFramePr>
               <a:graphicFrameLocks xmlns:a="http://schemas.openxmlformats.org/drawingml/2006/main" noChangeAspect="1"/>
             </wp:cNvGraphicFramePr>
@@ -5627,7 +5391,7 @@
                   <pic:spPr>
                     <a:xfrm>
                       <a:off x="0" y="0"/>
-                      <a:ext cx="3000375" cy="476250"/>
+                      <a:ext cx="6120765" cy="5204460"/>
                     </a:xfrm>
                     <a:prstGeom prst="rect">
                       <a:avLst/>
@@ -5645,147 +5409,12 @@
         <w:pStyle w:val="1"/>
         <w:shd w:val="clear" w:color="auto" w:fill="FFFFFF"/>
         <w:spacing w:before="0" w:beforeAutospacing="0" w:after="120" w:afterAutospacing="0"/>
-        <w:rPr>
-          <w:b w:val="0"/>
-          <w:color w:val="0F0F0F"/>
-          <w:sz w:val="36"/>
-          <w:szCs w:val="40"/>
-        </w:rPr>
-      </w:pPr>
-      <w:r>
-        <w:rPr>
-          <w:b w:val="0"/>
-          <w:color w:val="0F0F0F"/>
-          <w:sz w:val="36"/>
-          <w:szCs w:val="40"/>
-        </w:rPr>
-        <w:t>Фактично затрачений час</w:t>
-      </w:r>
-      <w:r>
-        <w:rPr>
-          <w:b w:val="0"/>
-          <w:color w:val="0F0F0F"/>
-          <w:sz w:val="36"/>
-          <w:szCs w:val="40"/>
-          <w:lang w:val="en-US"/>
-        </w:rPr>
-        <w:t xml:space="preserve">: </w:t>
-      </w:r>
-      <w:r>
-        <w:rPr>
-          <w:b w:val="0"/>
-          <w:color w:val="0F0F0F"/>
-          <w:sz w:val="36"/>
-          <w:szCs w:val="40"/>
-          <w:lang w:val="en-US"/>
-        </w:rPr>
-        <w:t xml:space="preserve">15 </w:t>
-      </w:r>
-      <w:r>
-        <w:rPr>
-          <w:b w:val="0"/>
-          <w:color w:val="0F0F0F"/>
-          <w:sz w:val="36"/>
-          <w:szCs w:val="40"/>
-        </w:rPr>
-        <w:t>хв</w:t>
-      </w:r>
-    </w:p>
-    <w:p>
-      <w:pPr>
-        <w:pStyle w:val="1"/>
-        <w:shd w:val="clear" w:color="auto" w:fill="FFFFFF"/>
-        <w:spacing w:before="0" w:beforeAutospacing="0" w:after="120" w:afterAutospacing="0"/>
-        <w:rPr>
-          <w:color w:val="0F0F0F"/>
-          <w:sz w:val="36"/>
-          <w:szCs w:val="40"/>
-        </w:rPr>
-      </w:pPr>
-    </w:p>
-    <w:p>
-      <w:pPr>
-        <w:pStyle w:val="1"/>
-        <w:shd w:val="clear" w:color="auto" w:fill="FFFFFF"/>
-        <w:spacing w:before="0" w:beforeAutospacing="0" w:after="120" w:afterAutospacing="0"/>
-        <w:rPr>
-          <w:rStyle w:val="mjx-char"/>
-          <w:color w:val="333333"/>
-          <w:sz w:val="36"/>
-          <w:szCs w:val="36"/>
-          <w:bdr w:val="none" w:sz="0" w:space="0" w:color="auto" w:frame="1"/>
-          <w:lang w:val="en-US"/>
-        </w:rPr>
-      </w:pPr>
-      <w:r>
-        <w:rPr>
-          <w:color w:val="0F0F0F"/>
-          <w:sz w:val="36"/>
-          <w:szCs w:val="40"/>
-        </w:rPr>
-        <w:t>Завдання №2</w:t>
-      </w:r>
-      <w:r>
-        <w:rPr>
-          <w:color w:val="0F0F0F"/>
-          <w:sz w:val="36"/>
-          <w:szCs w:val="40"/>
-          <w:lang w:val="en-US"/>
-        </w:rPr>
-        <w:t xml:space="preserve">: </w:t>
-      </w:r>
-      <w:r>
-        <w:rPr>
-          <w:b w:val="0"/>
-          <w:color w:val="0F0F0F"/>
-          <w:sz w:val="36"/>
-          <w:szCs w:val="32"/>
-          <w:lang w:val="en-US"/>
-        </w:rPr>
-        <w:t xml:space="preserve">VNS Lab </w:t>
-      </w:r>
-      <w:r>
-        <w:rPr>
-          <w:b w:val="0"/>
-          <w:color w:val="0F0F0F"/>
-          <w:sz w:val="36"/>
-          <w:szCs w:val="32"/>
-          <w:lang w:val="en-US"/>
-        </w:rPr>
-        <w:t>3 Task 1</w:t>
-      </w:r>
-      <w:r>
-        <w:rPr>
-          <w:b w:val="0"/>
-          <w:color w:val="0F0F0F"/>
-          <w:sz w:val="36"/>
-          <w:szCs w:val="32"/>
-          <w:lang w:val="en-US"/>
-        </w:rPr>
-        <w:t xml:space="preserve"> </w:t>
-      </w:r>
-      <w:r>
-        <w:rPr>
-          <w:b w:val="0"/>
-          <w:color w:val="0F0F0F"/>
-          <w:sz w:val="36"/>
-          <w:szCs w:val="32"/>
-        </w:rPr>
-        <w:t>Варіант 19</w:t>
-      </w:r>
-    </w:p>
-    <w:p>
-      <w:pPr>
-        <w:pStyle w:val="1"/>
-        <w:shd w:val="clear" w:color="auto" w:fill="FFFFFF"/>
-        <w:spacing w:before="0" w:beforeAutospacing="0" w:after="120" w:afterAutospacing="0"/>
         <w:jc w:val="center"/>
         <w:rPr>
-          <w:rStyle w:val="mjx-char"/>
-          <w:color w:val="333333"/>
-          <w:sz w:val="36"/>
-          <w:szCs w:val="36"/>
-          <w:bdr w:val="none" w:sz="0" w:space="0" w:color="auto" w:frame="1"/>
+          <w:b w:val="0"/>
+          <w:color w:val="0F0F0F"/>
+          <w:sz w:val="32"/>
+          <w:szCs w:val="32"/>
           <w:lang w:val="en-US"/>
         </w:rPr>
       </w:pPr>
@@ -5793,11 +5422,12 @@
         <w:rPr>
           <w:noProof/>
         </w:rPr>
+        <w:lastRenderedPageBreak/>
         <w:drawing>
-          <wp:inline distT="0" distB="0" distL="0" distR="0" wp14:anchorId="6BE0B24D" wp14:editId="50D3BDC0">
-            <wp:extent cx="6120765" cy="2212340"/>
+          <wp:inline distT="0" distB="0" distL="0" distR="0" wp14:anchorId="1D25CA2A" wp14:editId="3E475374">
+            <wp:extent cx="6120765" cy="6824345"/>
             <wp:effectExtent l="0" t="0" r="0" b="0"/>
-            <wp:docPr id="35" name="Рисунок 35"/>
+            <wp:docPr id="32" name="Рисунок 32"/>
             <wp:cNvGraphicFramePr>
               <a:graphicFrameLocks xmlns:a="http://schemas.openxmlformats.org/drawingml/2006/main" noChangeAspect="1"/>
             </wp:cNvGraphicFramePr>
@@ -5817,7 +5447,7 @@
                   <pic:spPr>
                     <a:xfrm>
                       <a:off x="0" y="0"/>
-                      <a:ext cx="6120765" cy="2212340"/>
+                      <a:ext cx="6120765" cy="6824345"/>
                     </a:xfrm>
                     <a:prstGeom prst="rect">
                       <a:avLst/>
@@ -5835,267 +5465,13 @@
         <w:pStyle w:val="1"/>
         <w:shd w:val="clear" w:color="auto" w:fill="FFFFFF"/>
         <w:spacing w:before="0" w:beforeAutospacing="0" w:after="120" w:afterAutospacing="0"/>
-        <w:rPr>
-          <w:b w:val="0"/>
-          <w:color w:val="0F0F0F"/>
-          <w:sz w:val="36"/>
-          <w:szCs w:val="40"/>
-        </w:rPr>
-      </w:pPr>
-      <w:r>
-        <w:rPr>
-          <w:b w:val="0"/>
-          <w:color w:val="0F0F0F"/>
-          <w:sz w:val="36"/>
-          <w:szCs w:val="40"/>
-        </w:rPr>
-        <w:t>Фактично затрачений час</w:t>
-      </w:r>
-      <w:r>
-        <w:rPr>
-          <w:b w:val="0"/>
-          <w:color w:val="0F0F0F"/>
-          <w:sz w:val="36"/>
-          <w:szCs w:val="40"/>
-          <w:lang w:val="en-US"/>
-        </w:rPr>
-        <w:t xml:space="preserve">: </w:t>
-      </w:r>
-      <w:r>
-        <w:rPr>
-          <w:b w:val="0"/>
-          <w:color w:val="0F0F0F"/>
-          <w:sz w:val="36"/>
-          <w:szCs w:val="40"/>
-        </w:rPr>
-        <w:t>1 год</w:t>
-      </w:r>
-    </w:p>
-    <w:p>
-      <w:pPr>
-        <w:pStyle w:val="1"/>
-        <w:shd w:val="clear" w:color="auto" w:fill="FFFFFF"/>
-        <w:spacing w:before="0" w:beforeAutospacing="0" w:after="120" w:afterAutospacing="0"/>
-        <w:rPr>
-          <w:b w:val="0"/>
-          <w:color w:val="0F0F0F"/>
-          <w:sz w:val="36"/>
-          <w:szCs w:val="40"/>
-        </w:rPr>
-      </w:pPr>
-    </w:p>
-    <w:p>
-      <w:pPr>
-        <w:pStyle w:val="1"/>
-        <w:shd w:val="clear" w:color="auto" w:fill="FFFFFF"/>
-        <w:spacing w:before="0" w:beforeAutospacing="0" w:after="120" w:afterAutospacing="0"/>
-        <w:rPr>
-          <w:color w:val="0F0F0F"/>
-          <w:sz w:val="36"/>
-          <w:szCs w:val="40"/>
-        </w:rPr>
-      </w:pPr>
-    </w:p>
-    <w:p>
-      <w:pPr>
-        <w:pStyle w:val="1"/>
-        <w:shd w:val="clear" w:color="auto" w:fill="FFFFFF"/>
-        <w:spacing w:before="0" w:beforeAutospacing="0" w:after="120" w:afterAutospacing="0"/>
-        <w:rPr>
-          <w:color w:val="0F0F0F"/>
-          <w:sz w:val="36"/>
-          <w:szCs w:val="40"/>
-        </w:rPr>
-      </w:pPr>
-    </w:p>
-    <w:p>
-      <w:pPr>
-        <w:pStyle w:val="1"/>
-        <w:shd w:val="clear" w:color="auto" w:fill="FFFFFF"/>
-        <w:spacing w:before="0" w:beforeAutospacing="0" w:after="120" w:afterAutospacing="0"/>
-        <w:rPr>
-          <w:color w:val="0F0F0F"/>
-          <w:sz w:val="36"/>
-          <w:szCs w:val="40"/>
-        </w:rPr>
-      </w:pPr>
-    </w:p>
-    <w:p>
-      <w:pPr>
-        <w:pStyle w:val="1"/>
-        <w:shd w:val="clear" w:color="auto" w:fill="FFFFFF"/>
-        <w:spacing w:before="0" w:beforeAutospacing="0" w:after="120" w:afterAutospacing="0"/>
-        <w:rPr>
-          <w:color w:val="0F0F0F"/>
-          <w:sz w:val="36"/>
-          <w:szCs w:val="40"/>
-        </w:rPr>
-      </w:pPr>
-    </w:p>
-    <w:p>
-      <w:pPr>
-        <w:pStyle w:val="1"/>
-        <w:shd w:val="clear" w:color="auto" w:fill="FFFFFF"/>
-        <w:spacing w:before="0" w:beforeAutospacing="0" w:after="120" w:afterAutospacing="0"/>
-        <w:rPr>
-          <w:color w:val="0F0F0F"/>
-          <w:sz w:val="36"/>
-          <w:szCs w:val="40"/>
-        </w:rPr>
-      </w:pPr>
-    </w:p>
-    <w:p>
-      <w:pPr>
-        <w:pStyle w:val="1"/>
-        <w:shd w:val="clear" w:color="auto" w:fill="FFFFFF"/>
-        <w:spacing w:before="0" w:beforeAutospacing="0" w:after="120" w:afterAutospacing="0"/>
-        <w:rPr>
-          <w:color w:val="0F0F0F"/>
-          <w:sz w:val="36"/>
-          <w:szCs w:val="40"/>
-        </w:rPr>
-      </w:pPr>
-    </w:p>
-    <w:p>
-      <w:pPr>
-        <w:pStyle w:val="1"/>
-        <w:shd w:val="clear" w:color="auto" w:fill="FFFFFF"/>
-        <w:spacing w:before="0" w:beforeAutospacing="0" w:after="120" w:afterAutospacing="0"/>
-        <w:rPr>
-          <w:color w:val="0F0F0F"/>
-          <w:sz w:val="36"/>
-          <w:szCs w:val="40"/>
-        </w:rPr>
-      </w:pPr>
-    </w:p>
-    <w:p>
-      <w:pPr>
-        <w:pStyle w:val="1"/>
-        <w:shd w:val="clear" w:color="auto" w:fill="FFFFFF"/>
-        <w:spacing w:before="0" w:beforeAutospacing="0" w:after="120" w:afterAutospacing="0"/>
-        <w:rPr>
-          <w:color w:val="0F0F0F"/>
-          <w:sz w:val="36"/>
-          <w:szCs w:val="40"/>
-        </w:rPr>
-      </w:pPr>
-    </w:p>
-    <w:p>
-      <w:pPr>
-        <w:pStyle w:val="1"/>
-        <w:shd w:val="clear" w:color="auto" w:fill="FFFFFF"/>
-        <w:spacing w:before="0" w:beforeAutospacing="0" w:after="120" w:afterAutospacing="0"/>
-        <w:rPr>
-          <w:color w:val="0F0F0F"/>
-          <w:sz w:val="36"/>
-          <w:szCs w:val="40"/>
-        </w:rPr>
-      </w:pPr>
-    </w:p>
-    <w:p>
-      <w:pPr>
-        <w:pStyle w:val="1"/>
-        <w:shd w:val="clear" w:color="auto" w:fill="FFFFFF"/>
-        <w:spacing w:before="0" w:beforeAutospacing="0" w:after="120" w:afterAutospacing="0"/>
-        <w:rPr>
-          <w:color w:val="0F0F0F"/>
-          <w:sz w:val="36"/>
-          <w:szCs w:val="40"/>
-        </w:rPr>
-      </w:pPr>
-    </w:p>
-    <w:p>
-      <w:pPr>
-        <w:pStyle w:val="1"/>
-        <w:shd w:val="clear" w:color="auto" w:fill="FFFFFF"/>
-        <w:spacing w:before="0" w:beforeAutospacing="0" w:after="120" w:afterAutospacing="0"/>
-        <w:rPr>
-          <w:color w:val="0F0F0F"/>
-          <w:sz w:val="36"/>
-          <w:szCs w:val="40"/>
-        </w:rPr>
-      </w:pPr>
-    </w:p>
-    <w:p>
-      <w:pPr>
-        <w:pStyle w:val="1"/>
-        <w:shd w:val="clear" w:color="auto" w:fill="FFFFFF"/>
-        <w:spacing w:before="0" w:beforeAutospacing="0" w:after="120" w:afterAutospacing="0"/>
-        <w:rPr>
-          <w:color w:val="0F0F0F"/>
-          <w:sz w:val="36"/>
-          <w:szCs w:val="40"/>
-          <w:lang w:val="en-US"/>
-        </w:rPr>
-      </w:pPr>
-      <w:r>
-        <w:rPr>
-          <w:color w:val="0F0F0F"/>
-          <w:sz w:val="36"/>
-          <w:szCs w:val="40"/>
-        </w:rPr>
-        <w:lastRenderedPageBreak/>
-        <w:t>Завдання №3</w:t>
-      </w:r>
-      <w:r>
-        <w:rPr>
-          <w:color w:val="0F0F0F"/>
-          <w:sz w:val="36"/>
-          <w:szCs w:val="40"/>
-          <w:lang w:val="en-US"/>
-        </w:rPr>
-        <w:t xml:space="preserve">: </w:t>
-      </w:r>
-      <w:r>
-        <w:rPr>
-          <w:b w:val="0"/>
-          <w:color w:val="0F0F0F"/>
-          <w:sz w:val="36"/>
-          <w:szCs w:val="32"/>
-          <w:lang w:val="en-US"/>
-        </w:rPr>
-        <w:t xml:space="preserve">VNS Lab </w:t>
-      </w:r>
-      <w:r>
-        <w:rPr>
-          <w:b w:val="0"/>
-          <w:color w:val="0F0F0F"/>
-          <w:sz w:val="36"/>
-          <w:szCs w:val="32"/>
-          <w:lang w:val="en-US"/>
-        </w:rPr>
-        <w:t>7 Task 1</w:t>
-      </w:r>
-      <w:r>
-        <w:rPr>
-          <w:b w:val="0"/>
-          <w:color w:val="0F0F0F"/>
-          <w:sz w:val="36"/>
-          <w:szCs w:val="32"/>
-          <w:lang w:val="en-US"/>
-        </w:rPr>
-        <w:t xml:space="preserve"> </w:t>
-      </w:r>
-      <w:r>
-        <w:rPr>
-          <w:b w:val="0"/>
-          <w:color w:val="0F0F0F"/>
-          <w:sz w:val="36"/>
-          <w:szCs w:val="32"/>
-        </w:rPr>
-        <w:t>Варіант 19</w:t>
-      </w:r>
-    </w:p>
-    <w:p>
-      <w:pPr>
-        <w:pStyle w:val="1"/>
-        <w:shd w:val="clear" w:color="auto" w:fill="FFFFFF"/>
-        <w:spacing w:before="0" w:beforeAutospacing="0" w:after="120" w:afterAutospacing="0"/>
         <w:jc w:val="center"/>
         <w:rPr>
-          <w:color w:val="0F0F0F"/>
-          <w:sz w:val="36"/>
-          <w:szCs w:val="40"/>
+          <w:b w:val="0"/>
+          <w:color w:val="0F0F0F"/>
+          <w:sz w:val="32"/>
+          <w:szCs w:val="32"/>
+          <w:lang w:val="en-US"/>
         </w:rPr>
       </w:pPr>
       <w:r>
@@ -6103,10 +5479,10 @@
           <w:noProof/>
         </w:rPr>
         <w:drawing>
-          <wp:inline distT="0" distB="0" distL="0" distR="0" wp14:anchorId="651A5207" wp14:editId="00244280">
-            <wp:extent cx="6120765" cy="5004435"/>
-            <wp:effectExtent l="0" t="0" r="0" b="5715"/>
-            <wp:docPr id="11" name="Рисунок 11"/>
+          <wp:inline distT="0" distB="0" distL="0" distR="0" wp14:anchorId="127CC1B7" wp14:editId="49E86A3A">
+            <wp:extent cx="6120765" cy="2147570"/>
+            <wp:effectExtent l="0" t="0" r="0" b="5080"/>
+            <wp:docPr id="33" name="Рисунок 33"/>
             <wp:cNvGraphicFramePr>
               <a:graphicFrameLocks xmlns:a="http://schemas.openxmlformats.org/drawingml/2006/main" noChangeAspect="1"/>
             </wp:cNvGraphicFramePr>
@@ -6126,7 +5502,7 @@
                   <pic:spPr>
                     <a:xfrm>
                       <a:off x="0" y="0"/>
-                      <a:ext cx="6120765" cy="5004435"/>
+                      <a:ext cx="6120765" cy="2147570"/>
                     </a:xfrm>
                     <a:prstGeom prst="rect">
                       <a:avLst/>
@@ -6144,25 +5520,85 @@
         <w:pStyle w:val="1"/>
         <w:shd w:val="clear" w:color="auto" w:fill="FFFFFF"/>
         <w:spacing w:before="0" w:beforeAutospacing="0" w:after="120" w:afterAutospacing="0"/>
-        <w:rPr>
-          <w:b w:val="0"/>
-          <w:color w:val="0F0F0F"/>
-          <w:sz w:val="36"/>
-          <w:szCs w:val="40"/>
-        </w:rPr>
-      </w:pPr>
-      <w:r>
-        <w:rPr>
-          <w:b w:val="0"/>
-          <w:color w:val="0F0F0F"/>
-          <w:sz w:val="36"/>
-          <w:szCs w:val="40"/>
-        </w:rPr>
-        <w:t>Фактично затрачений час</w:t>
-      </w:r>
-      <w:r>
-        <w:rPr>
-          <w:b w:val="0"/>
+        <w:jc w:val="center"/>
+        <w:rPr>
+          <w:b w:val="0"/>
+          <w:color w:val="0F0F0F"/>
+          <w:sz w:val="32"/>
+          <w:szCs w:val="32"/>
+          <w:lang w:val="en-US"/>
+        </w:rPr>
+      </w:pPr>
+      <w:hyperlink r:id="rId33" w:history="1">
+        <w:r>
+          <w:rPr>
+            <w:rStyle w:val="a4"/>
+            <w:b w:val="0"/>
+            <w:sz w:val="32"/>
+            <w:szCs w:val="32"/>
+            <w:lang w:val="en-US"/>
+          </w:rPr>
+          <w:t>https://github.com/artificial-intelligence-department/ai_programming_playground_2024/blob/epic_3_practice_and_</w:t>
+        </w:r>
+        <w:r>
+          <w:rPr>
+            <w:rStyle w:val="a4"/>
+            <w:b w:val="0"/>
+            <w:sz w:val="32"/>
+            <w:szCs w:val="32"/>
+            <w:lang w:val="en-US"/>
+          </w:rPr>
+          <w:lastRenderedPageBreak/>
+          <w:t>labs_yurii_orenchuk/ai_11/yurii_orenchuk/epic_3/practice_work_task_1_yurii_orenchuk.cpp</w:t>
+        </w:r>
+      </w:hyperlink>
+    </w:p>
+    <w:p>
+      <w:pPr>
+        <w:pStyle w:val="1"/>
+        <w:shd w:val="clear" w:color="auto" w:fill="FFFFFF"/>
+        <w:spacing w:before="0" w:beforeAutospacing="0" w:after="120" w:afterAutospacing="0"/>
+        <w:jc w:val="center"/>
+        <w:rPr>
+          <w:b w:val="0"/>
+          <w:color w:val="0F0F0F"/>
+          <w:sz w:val="32"/>
+          <w:szCs w:val="32"/>
+          <w:lang w:val="en-US"/>
+        </w:rPr>
+      </w:pPr>
+    </w:p>
+    <w:p>
+      <w:pPr>
+        <w:pStyle w:val="1"/>
+        <w:shd w:val="clear" w:color="auto" w:fill="FFFFFF"/>
+        <w:spacing w:before="0" w:beforeAutospacing="0" w:after="120" w:afterAutospacing="0"/>
+        <w:rPr>
+          <w:b w:val="0"/>
+          <w:color w:val="0F0F0F"/>
+          <w:sz w:val="36"/>
+          <w:szCs w:val="40"/>
+          <w:lang w:val="en-US"/>
+        </w:rPr>
+      </w:pPr>
+      <w:r>
+        <w:rPr>
+          <w:color w:val="0F0F0F"/>
+          <w:sz w:val="36"/>
+          <w:szCs w:val="40"/>
+        </w:rPr>
+        <w:t>Завдання №6</w:t>
+      </w:r>
+      <w:r>
+        <w:rPr>
+          <w:color w:val="0F0F0F"/>
+          <w:sz w:val="36"/>
+          <w:szCs w:val="40"/>
+        </w:rPr>
+        <w:tab/>
+      </w:r>
+      <w:r>
+        <w:rPr>
           <w:color w:val="0F0F0F"/>
           <w:sz w:val="36"/>
           <w:szCs w:val="40"/>
@@ -6176,91 +5612,9 @@
           <w:color w:val="0F0F0F"/>
           <w:sz w:val="36"/>
           <w:szCs w:val="40"/>
-        </w:rPr>
-        <w:t>1.5 год</w:t>
-      </w:r>
-    </w:p>
-    <w:p>
-      <w:pPr>
-        <w:pStyle w:val="1"/>
-        <w:shd w:val="clear" w:color="auto" w:fill="FFFFFF"/>
-        <w:spacing w:before="0" w:beforeAutospacing="0" w:after="120" w:afterAutospacing="0"/>
-        <w:rPr>
-          <w:b w:val="0"/>
-          <w:color w:val="0F0F0F"/>
-          <w:sz w:val="36"/>
-          <w:szCs w:val="40"/>
-          <w:lang w:val="en-US"/>
-        </w:rPr>
-      </w:pPr>
-    </w:p>
-    <w:p>
-      <w:pPr>
-        <w:pStyle w:val="1"/>
-        <w:shd w:val="clear" w:color="auto" w:fill="FFFFFF"/>
-        <w:spacing w:before="0" w:beforeAutospacing="0" w:after="120" w:afterAutospacing="0"/>
-        <w:rPr>
-          <w:color w:val="0F0F0F"/>
-          <w:sz w:val="36"/>
-          <w:szCs w:val="40"/>
-          <w:lang w:val="en-US"/>
-        </w:rPr>
-      </w:pPr>
-      <w:r>
-        <w:rPr>
-          <w:color w:val="0F0F0F"/>
-          <w:sz w:val="36"/>
-          <w:szCs w:val="40"/>
-        </w:rPr>
-        <w:t>Завдання №4</w:t>
-      </w:r>
-      <w:r>
-        <w:rPr>
-          <w:color w:val="0F0F0F"/>
-          <w:sz w:val="36"/>
-          <w:szCs w:val="40"/>
-          <w:lang w:val="en-US"/>
-        </w:rPr>
-        <w:t xml:space="preserve">: </w:t>
-      </w:r>
-      <w:r>
-        <w:rPr>
-          <w:b w:val="0"/>
-          <w:color w:val="0F0F0F"/>
-          <w:sz w:val="36"/>
-          <w:szCs w:val="32"/>
-          <w:lang w:val="en-US"/>
-        </w:rPr>
-        <w:t xml:space="preserve">VNS Lab </w:t>
-      </w:r>
-      <w:r>
-        <w:rPr>
-          <w:b w:val="0"/>
-          <w:color w:val="0F0F0F"/>
-          <w:sz w:val="36"/>
-          <w:szCs w:val="32"/>
-          <w:lang w:val="en-US"/>
-        </w:rPr>
-        <w:t>2 Task 2</w:t>
-      </w:r>
-      <w:r>
-        <w:rPr>
-          <w:b w:val="0"/>
-          <w:color w:val="0F0F0F"/>
-          <w:sz w:val="36"/>
-          <w:szCs w:val="32"/>
-          <w:lang w:val="en-US"/>
-        </w:rPr>
-        <w:t xml:space="preserve"> </w:t>
-      </w:r>
-      <w:r>
-        <w:rPr>
-          <w:b w:val="0"/>
-          <w:color w:val="0F0F0F"/>
-          <w:sz w:val="36"/>
-          <w:szCs w:val="32"/>
-        </w:rPr>
-        <w:t>Варіант 19</w:t>
+          <w:lang w:val="en-US"/>
+        </w:rPr>
+        <w:t>Self Practice Task (0281)</w:t>
       </w:r>
     </w:p>
     <w:p>
@@ -6272,8 +5626,9 @@
         <w:rPr>
           <w:b w:val="0"/>
           <w:color w:val="0F0F0F"/>
-          <w:sz w:val="36"/>
-          <w:szCs w:val="40"/>
+          <w:sz w:val="32"/>
+          <w:szCs w:val="32"/>
+          <w:lang w:val="en-US"/>
         </w:rPr>
       </w:pPr>
       <w:r>
@@ -6281,160 +5636,10 @@
           <w:noProof/>
         </w:rPr>
         <w:drawing>
-          <wp:inline distT="0" distB="0" distL="0" distR="0" wp14:anchorId="07140090" wp14:editId="5F96753F">
-            <wp:extent cx="5448300" cy="1914525"/>
-            <wp:effectExtent l="0" t="0" r="0" b="9525"/>
-            <wp:docPr id="12" name="Рисунок 12"/>
-            <wp:cNvGraphicFramePr>
-              <a:graphicFrameLocks xmlns:a="http://schemas.openxmlformats.org/drawingml/2006/main" noChangeAspect="1"/>
-            </wp:cNvGraphicFramePr>
-            <a:graphic xmlns:a="http://schemas.openxmlformats.org/drawingml/2006/main">
-              <a:graphicData uri="http://schemas.openxmlformats.org/drawingml/2006/picture">
-                <pic:pic xmlns:pic="http://schemas.openxmlformats.org/drawingml/2006/picture">
-                  <pic:nvPicPr>
-                    <pic:cNvPr id="1" name=""/>
-                    <pic:cNvPicPr/>
-                  </pic:nvPicPr>
-                  <pic:blipFill>
-                    <a:blip r:embed="rId33"/>
-                    <a:stretch>
-                      <a:fillRect/>
-                    </a:stretch>
-                  </pic:blipFill>
-                  <pic:spPr>
-                    <a:xfrm>
-                      <a:off x="0" y="0"/>
-                      <a:ext cx="5448300" cy="1914525"/>
-                    </a:xfrm>
-                    <a:prstGeom prst="rect">
-                      <a:avLst/>
-                    </a:prstGeom>
-                  </pic:spPr>
-                </pic:pic>
-              </a:graphicData>
-            </a:graphic>
-          </wp:inline>
-        </w:drawing>
-      </w:r>
-    </w:p>
-    <w:p>
-      <w:pPr>
-        <w:pStyle w:val="1"/>
-        <w:shd w:val="clear" w:color="auto" w:fill="FFFFFF"/>
-        <w:spacing w:before="0" w:beforeAutospacing="0" w:after="120" w:afterAutospacing="0"/>
-        <w:rPr>
-          <w:b w:val="0"/>
-          <w:color w:val="0F0F0F"/>
-          <w:sz w:val="36"/>
-          <w:szCs w:val="40"/>
-          <w:lang w:val="en-US"/>
-        </w:rPr>
-      </w:pPr>
-      <w:r>
-        <w:rPr>
-          <w:b w:val="0"/>
-          <w:color w:val="0F0F0F"/>
-          <w:sz w:val="36"/>
-          <w:szCs w:val="40"/>
-        </w:rPr>
-        <w:t>Фактично затрачений час</w:t>
-      </w:r>
-      <w:r>
-        <w:rPr>
-          <w:b w:val="0"/>
-          <w:color w:val="0F0F0F"/>
-          <w:sz w:val="36"/>
-          <w:szCs w:val="40"/>
-          <w:lang w:val="en-US"/>
-        </w:rPr>
-        <w:t xml:space="preserve">: </w:t>
-      </w:r>
-      <w:r>
-        <w:rPr>
-          <w:b w:val="0"/>
-          <w:color w:val="0F0F0F"/>
-          <w:sz w:val="36"/>
-          <w:szCs w:val="40"/>
-        </w:rPr>
-        <w:t>1 год</w:t>
-      </w:r>
-    </w:p>
-    <w:p>
-      <w:pPr>
-        <w:pStyle w:val="1"/>
-        <w:shd w:val="clear" w:color="auto" w:fill="FFFFFF"/>
-        <w:spacing w:before="0" w:beforeAutospacing="0" w:after="120" w:afterAutospacing="0"/>
-        <w:rPr>
-          <w:b w:val="0"/>
-          <w:color w:val="0F0F0F"/>
-          <w:sz w:val="36"/>
-          <w:szCs w:val="40"/>
-        </w:rPr>
-      </w:pPr>
-    </w:p>
-    <w:p>
-      <w:pPr>
-        <w:pStyle w:val="1"/>
-        <w:shd w:val="clear" w:color="auto" w:fill="FFFFFF"/>
-        <w:spacing w:before="0" w:beforeAutospacing="0" w:after="120" w:afterAutospacing="0"/>
-        <w:rPr>
-          <w:color w:val="0F0F0F"/>
-          <w:sz w:val="36"/>
-          <w:szCs w:val="32"/>
-          <w:lang w:val="en-US"/>
-        </w:rPr>
-      </w:pPr>
-      <w:r>
-        <w:rPr>
-          <w:color w:val="0F0F0F"/>
-          <w:sz w:val="36"/>
-          <w:szCs w:val="40"/>
-        </w:rPr>
-        <w:t>Завдання №5</w:t>
-      </w:r>
-      <w:r>
-        <w:rPr>
-          <w:color w:val="0F0F0F"/>
-          <w:sz w:val="36"/>
-          <w:szCs w:val="40"/>
-          <w:lang w:val="en-US"/>
-        </w:rPr>
-        <w:t xml:space="preserve">: </w:t>
-      </w:r>
-      <w:r>
-        <w:rPr>
-          <w:b w:val="0"/>
-          <w:color w:val="0F0F0F"/>
-          <w:sz w:val="36"/>
-          <w:szCs w:val="32"/>
-          <w:lang w:val="en-US"/>
-        </w:rPr>
-        <w:t>Class Practice Work</w:t>
-      </w:r>
-    </w:p>
-    <w:p>
-      <w:pPr>
-        <w:pStyle w:val="1"/>
-        <w:shd w:val="clear" w:color="auto" w:fill="FFFFFF"/>
-        <w:spacing w:before="0" w:beforeAutospacing="0" w:after="120" w:afterAutospacing="0"/>
-        <w:jc w:val="center"/>
-        <w:rPr>
-          <w:color w:val="0F0F0F"/>
-          <w:sz w:val="36"/>
-          <w:szCs w:val="40"/>
-          <w:lang w:val="en-US"/>
-        </w:rPr>
-      </w:pPr>
-      <w:r>
-        <w:rPr>
-          <w:noProof/>
-        </w:rPr>
-        <w:lastRenderedPageBreak/>
-        <w:drawing>
-          <wp:inline distT="0" distB="0" distL="0" distR="0" wp14:anchorId="0C125A93" wp14:editId="40601C1B">
-            <wp:extent cx="4610100" cy="8429625"/>
-            <wp:effectExtent l="0" t="0" r="0" b="9525"/>
-            <wp:docPr id="36" name="Рисунок 36"/>
+          <wp:inline distT="0" distB="0" distL="0" distR="0" wp14:anchorId="2B24E5A5" wp14:editId="140134C4">
+            <wp:extent cx="4829175" cy="8124825"/>
+            <wp:effectExtent l="0" t="0" r="9525" b="9525"/>
+            <wp:docPr id="14" name="Рисунок 14"/>
             <wp:cNvGraphicFramePr>
               <a:graphicFrameLocks xmlns:a="http://schemas.openxmlformats.org/drawingml/2006/main" noChangeAspect="1"/>
             </wp:cNvGraphicFramePr>
@@ -6454,7 +5659,7 @@
                   <pic:spPr>
                     <a:xfrm>
                       <a:off x="0" y="0"/>
-                      <a:ext cx="4610100" cy="8429625"/>
+                      <a:ext cx="4829175" cy="8124825"/>
                     </a:xfrm>
                     <a:prstGeom prst="rect">
                       <a:avLst/>
@@ -6472,26 +5677,110 @@
         <w:pStyle w:val="1"/>
         <w:shd w:val="clear" w:color="auto" w:fill="FFFFFF"/>
         <w:spacing w:before="0" w:beforeAutospacing="0" w:after="120" w:afterAutospacing="0"/>
-        <w:rPr>
-          <w:b w:val="0"/>
-          <w:color w:val="0F0F0F"/>
-          <w:sz w:val="36"/>
-          <w:szCs w:val="40"/>
-          <w:lang w:val="en-US"/>
-        </w:rPr>
-      </w:pPr>
-      <w:r>
-        <w:rPr>
-          <w:b w:val="0"/>
-          <w:color w:val="0F0F0F"/>
-          <w:sz w:val="36"/>
-          <w:szCs w:val="40"/>
-        </w:rPr>
-        <w:t>Фактично затрачений час</w:t>
-      </w:r>
-      <w:r>
-        <w:rPr>
-          <w:b w:val="0"/>
+        <w:jc w:val="center"/>
+        <w:rPr>
+          <w:b w:val="0"/>
+          <w:color w:val="0F0F0F"/>
+          <w:sz w:val="32"/>
+          <w:szCs w:val="32"/>
+          <w:lang w:val="en-US"/>
+        </w:rPr>
+      </w:pPr>
+      <w:hyperlink r:id="rId35" w:history="1">
+        <w:r>
+          <w:rPr>
+            <w:rStyle w:val="a4"/>
+            <w:b w:val="0"/>
+            <w:sz w:val="32"/>
+            <w:szCs w:val="32"/>
+            <w:lang w:val="en-US"/>
+          </w:rPr>
+          <w:t>https://github.com/artificial-intelligence-department/ai_programming_playground_2024/blob/epic_3_practice_and_labs_yurii_orenchuk/ai_11/yurii_orenchuk/epic_3/self_practice_work_algotester_task_1_yurii_orenchuk.cpp</w:t>
+        </w:r>
+      </w:hyperlink>
+    </w:p>
+    <w:p>
+      <w:pPr>
+        <w:pStyle w:val="1"/>
+        <w:shd w:val="clear" w:color="auto" w:fill="FFFFFF"/>
+        <w:spacing w:before="0" w:beforeAutospacing="0" w:after="120" w:afterAutospacing="0"/>
+        <w:jc w:val="center"/>
+        <w:rPr>
+          <w:b w:val="0"/>
+          <w:color w:val="0F0F0F"/>
+          <w:sz w:val="32"/>
+          <w:szCs w:val="32"/>
+          <w:lang w:val="en-US"/>
+        </w:rPr>
+      </w:pPr>
+    </w:p>
+    <w:p>
+      <w:pPr>
+        <w:pStyle w:val="1"/>
+        <w:shd w:val="clear" w:color="auto" w:fill="FFFFFF"/>
+        <w:spacing w:before="0" w:beforeAutospacing="0" w:after="120" w:afterAutospacing="0"/>
+        <w:rPr>
+          <w:color w:val="0F0F0F"/>
+          <w:sz w:val="40"/>
+          <w:szCs w:val="40"/>
+          <w:lang w:val="en-US"/>
+        </w:rPr>
+      </w:pPr>
+      <w:r>
+        <w:rPr>
+          <w:color w:val="0F0F0F"/>
+          <w:sz w:val="40"/>
+          <w:szCs w:val="40"/>
+        </w:rPr>
+        <w:t>Результат виконання завдань, тестування та фактично затрачений час</w:t>
+      </w:r>
+      <w:r>
+        <w:rPr>
+          <w:color w:val="0F0F0F"/>
+          <w:sz w:val="40"/>
+          <w:szCs w:val="40"/>
+          <w:lang w:val="en-US"/>
+        </w:rPr>
+        <w:t>:</w:t>
+      </w:r>
+    </w:p>
+    <w:p>
+      <w:pPr>
+        <w:pStyle w:val="1"/>
+        <w:shd w:val="clear" w:color="auto" w:fill="FFFFFF"/>
+        <w:spacing w:before="0" w:beforeAutospacing="0" w:after="120" w:afterAutospacing="0"/>
+        <w:rPr>
+          <w:color w:val="0F0F0F"/>
+          <w:sz w:val="36"/>
+          <w:szCs w:val="40"/>
+          <w:lang w:val="en-US"/>
+        </w:rPr>
+      </w:pPr>
+    </w:p>
+    <w:p>
+      <w:pPr>
+        <w:pStyle w:val="1"/>
+        <w:shd w:val="clear" w:color="auto" w:fill="FFFFFF"/>
+        <w:spacing w:before="0" w:beforeAutospacing="0" w:after="120" w:afterAutospacing="0"/>
+        <w:rPr>
+          <w:rStyle w:val="mjx-char"/>
+          <w:color w:val="333333"/>
+          <w:sz w:val="36"/>
+          <w:szCs w:val="36"/>
+          <w:bdr w:val="none" w:sz="0" w:space="0" w:color="auto" w:frame="1"/>
+          <w:lang w:val="en-US"/>
+        </w:rPr>
+      </w:pPr>
+      <w:r>
+        <w:rPr>
+          <w:color w:val="0F0F0F"/>
+          <w:sz w:val="36"/>
+          <w:szCs w:val="40"/>
+        </w:rPr>
+        <w:t>Завдання №1</w:t>
+      </w:r>
+      <w:r>
+        <w:rPr>
           <w:color w:val="0F0F0F"/>
           <w:sz w:val="36"/>
           <w:szCs w:val="40"/>
@@ -6504,77 +5793,40 @@
           <w:b w:val="0"/>
           <w:color w:val="0F0F0F"/>
           <w:sz w:val="36"/>
-          <w:szCs w:val="40"/>
-        </w:rPr>
-        <w:t>1 год</w:t>
-      </w:r>
-    </w:p>
-    <w:p>
-      <w:pPr>
-        <w:pStyle w:val="1"/>
-        <w:shd w:val="clear" w:color="auto" w:fill="FFFFFF"/>
-        <w:spacing w:before="0" w:beforeAutospacing="0" w:after="120" w:afterAutospacing="0"/>
-        <w:rPr>
-          <w:b w:val="0"/>
-          <w:color w:val="0F0F0F"/>
-          <w:sz w:val="36"/>
-          <w:szCs w:val="40"/>
-        </w:rPr>
-      </w:pPr>
-    </w:p>
-    <w:p>
-      <w:pPr>
-        <w:pStyle w:val="1"/>
-        <w:shd w:val="clear" w:color="auto" w:fill="FFFFFF"/>
-        <w:spacing w:before="0" w:beforeAutospacing="0" w:after="120" w:afterAutospacing="0"/>
-        <w:rPr>
-          <w:b w:val="0"/>
-          <w:color w:val="0F0F0F"/>
-          <w:sz w:val="36"/>
-          <w:szCs w:val="40"/>
-          <w:lang w:val="en-US"/>
-        </w:rPr>
-      </w:pPr>
-      <w:r>
-        <w:rPr>
-          <w:color w:val="0F0F0F"/>
-          <w:sz w:val="36"/>
-          <w:szCs w:val="40"/>
-        </w:rPr>
-        <w:t>Завдання №6</w:t>
-      </w:r>
-      <w:r>
-        <w:rPr>
-          <w:color w:val="0F0F0F"/>
-          <w:sz w:val="36"/>
-          <w:szCs w:val="40"/>
-          <w:lang w:val="en-US"/>
-        </w:rPr>
-        <w:t xml:space="preserve">: </w:t>
-      </w:r>
-      <w:r>
-        <w:rPr>
-          <w:b w:val="0"/>
-          <w:color w:val="0F0F0F"/>
-          <w:sz w:val="36"/>
-          <w:szCs w:val="40"/>
-          <w:lang w:val="en-US"/>
-        </w:rPr>
-        <w:t>Self Practice Task (0281)</w:t>
-      </w:r>
-    </w:p>
-    <w:p>
-      <w:pPr>
-        <w:pStyle w:val="1"/>
-        <w:shd w:val="clear" w:color="auto" w:fill="FFFFFF"/>
-        <w:spacing w:before="0" w:beforeAutospacing="0" w:after="120" w:afterAutospacing="0"/>
-        <w:rPr>
-          <w:b w:val="0"/>
-          <w:color w:val="0F0F0F"/>
-          <w:sz w:val="36"/>
-          <w:szCs w:val="40"/>
-        </w:rPr>
-      </w:pPr>
+          <w:szCs w:val="32"/>
+          <w:lang w:val="en-US"/>
+        </w:rPr>
+        <w:t xml:space="preserve">VNS Lab </w:t>
+      </w:r>
+      <w:r>
+        <w:rPr>
+          <w:b w:val="0"/>
+          <w:color w:val="0F0F0F"/>
+          <w:sz w:val="36"/>
+          <w:szCs w:val="32"/>
+          <w:lang w:val="en-US"/>
+        </w:rPr>
+        <w:t>2 Task 1</w:t>
+      </w:r>
+      <w:r>
+        <w:rPr>
+          <w:b w:val="0"/>
+          <w:color w:val="0F0F0F"/>
+          <w:sz w:val="36"/>
+          <w:szCs w:val="32"/>
+          <w:lang w:val="en-US"/>
+        </w:rPr>
+        <w:t xml:space="preserve"> </w:t>
+      </w:r>
+      <w:r>
+        <w:rPr>
+          <w:b w:val="0"/>
+          <w:color w:val="0F0F0F"/>
+          <w:sz w:val="36"/>
+          <w:szCs w:val="32"/>
+        </w:rPr>
+        <w:t>Варіант 19</w:t>
+      </w:r>
     </w:p>
     <w:p>
       <w:pPr>
@@ -6583,10 +5835,10 @@
         <w:spacing w:before="0" w:beforeAutospacing="0" w:after="120" w:afterAutospacing="0"/>
         <w:jc w:val="center"/>
         <w:rPr>
-          <w:b w:val="0"/>
-          <w:color w:val="0F0F0F"/>
-          <w:sz w:val="36"/>
-          <w:szCs w:val="40"/>
+          <w:color w:val="0F0F0F"/>
+          <w:sz w:val="36"/>
+          <w:szCs w:val="40"/>
+          <w:lang w:val="en-US"/>
         </w:rPr>
       </w:pPr>
       <w:r>
@@ -6594,64 +5846,10 @@
           <w:noProof/>
         </w:rPr>
         <w:drawing>
-          <wp:inline distT="0" distB="0" distL="0" distR="0" wp14:anchorId="3B0AEFB3" wp14:editId="2065B41A">
-            <wp:extent cx="3257550" cy="733425"/>
-            <wp:effectExtent l="0" t="0" r="0" b="9525"/>
-            <wp:docPr id="15" name="Рисунок 15"/>
-            <wp:cNvGraphicFramePr>
-              <a:graphicFrameLocks xmlns:a="http://schemas.openxmlformats.org/drawingml/2006/main" noChangeAspect="1"/>
-            </wp:cNvGraphicFramePr>
-            <a:graphic xmlns:a="http://schemas.openxmlformats.org/drawingml/2006/main">
-              <a:graphicData uri="http://schemas.openxmlformats.org/drawingml/2006/picture">
-                <pic:pic xmlns:pic="http://schemas.openxmlformats.org/drawingml/2006/picture">
-                  <pic:nvPicPr>
-                    <pic:cNvPr id="1" name=""/>
-                    <pic:cNvPicPr/>
-                  </pic:nvPicPr>
-                  <pic:blipFill>
-                    <a:blip r:embed="rId35"/>
-                    <a:stretch>
-                      <a:fillRect/>
-                    </a:stretch>
-                  </pic:blipFill>
-                  <pic:spPr>
-                    <a:xfrm>
-                      <a:off x="0" y="0"/>
-                      <a:ext cx="3257550" cy="733425"/>
-                    </a:xfrm>
-                    <a:prstGeom prst="rect">
-                      <a:avLst/>
-                    </a:prstGeom>
-                  </pic:spPr>
-                </pic:pic>
-              </a:graphicData>
-            </a:graphic>
-          </wp:inline>
-        </w:drawing>
-      </w:r>
-    </w:p>
-    <w:p>
-      <w:pPr>
-        <w:pStyle w:val="1"/>
-        <w:shd w:val="clear" w:color="auto" w:fill="FFFFFF"/>
-        <w:spacing w:before="0" w:beforeAutospacing="0" w:after="120" w:afterAutospacing="0"/>
-        <w:jc w:val="center"/>
-        <w:rPr>
-          <w:b w:val="0"/>
-          <w:color w:val="0F0F0F"/>
-          <w:sz w:val="36"/>
-          <w:szCs w:val="40"/>
-        </w:rPr>
-      </w:pPr>
-      <w:r>
-        <w:rPr>
-          <w:noProof/>
-        </w:rPr>
-        <w:drawing>
-          <wp:inline distT="0" distB="0" distL="0" distR="0" wp14:anchorId="7347E6E2" wp14:editId="2905ED44">
-            <wp:extent cx="6120765" cy="277495"/>
-            <wp:effectExtent l="0" t="0" r="0" b="8255"/>
-            <wp:docPr id="17" name="Рисунок 17"/>
+          <wp:inline distT="0" distB="0" distL="0" distR="0" wp14:anchorId="5701854B" wp14:editId="4CF1D80D">
+            <wp:extent cx="3000375" cy="476250"/>
+            <wp:effectExtent l="0" t="0" r="9525" b="0"/>
+            <wp:docPr id="34" name="Рисунок 34"/>
             <wp:cNvGraphicFramePr>
               <a:graphicFrameLocks xmlns:a="http://schemas.openxmlformats.org/drawingml/2006/main" noChangeAspect="1"/>
             </wp:cNvGraphicFramePr>
@@ -6671,7 +5869,7 @@
                   <pic:spPr>
                     <a:xfrm>
                       <a:off x="0" y="0"/>
-                      <a:ext cx="6120765" cy="277495"/>
+                      <a:ext cx="3000375" cy="476250"/>
                     </a:xfrm>
                     <a:prstGeom prst="rect">
                       <a:avLst/>
@@ -6694,7 +5892,6 @@
           <w:color w:val="0F0F0F"/>
           <w:sz w:val="36"/>
           <w:szCs w:val="40"/>
-          <w:lang w:val="en-US"/>
         </w:rPr>
       </w:pPr>
       <w:r>
@@ -6722,51 +5919,101 @@
           <w:color w:val="0F0F0F"/>
           <w:sz w:val="36"/>
           <w:szCs w:val="40"/>
-        </w:rPr>
-        <w:t>30 хв</w:t>
-      </w:r>
-    </w:p>
-    <w:p>
-      <w:pPr>
-        <w:pStyle w:val="1"/>
-        <w:shd w:val="clear" w:color="auto" w:fill="FFFFFF"/>
-        <w:spacing w:before="0" w:beforeAutospacing="0" w:after="120" w:afterAutospacing="0"/>
-        <w:rPr>
-          <w:b w:val="0"/>
-          <w:color w:val="0F0F0F"/>
-          <w:sz w:val="36"/>
-          <w:szCs w:val="40"/>
-        </w:rPr>
-      </w:pPr>
-    </w:p>
-    <w:p>
-      <w:pPr>
-        <w:pStyle w:val="1"/>
-        <w:shd w:val="clear" w:color="auto" w:fill="FFFFFF"/>
-        <w:spacing w:before="0" w:beforeAutospacing="0" w:after="120" w:afterAutospacing="0"/>
-        <w:rPr>
-          <w:color w:val="0F0F0F"/>
-          <w:sz w:val="40"/>
-          <w:szCs w:val="40"/>
-          <w:lang w:val="en-US"/>
-        </w:rPr>
-      </w:pPr>
-      <w:r>
-        <w:rPr>
-          <w:color w:val="0F0F0F"/>
-          <w:sz w:val="40"/>
-          <w:szCs w:val="40"/>
-        </w:rPr>
-        <w:t>Робота з командою</w:t>
-      </w:r>
-      <w:r>
-        <w:rPr>
-          <w:color w:val="0F0F0F"/>
-          <w:sz w:val="40"/>
-          <w:szCs w:val="40"/>
-          <w:lang w:val="en-US"/>
-        </w:rPr>
-        <w:t>:</w:t>
+          <w:lang w:val="en-US"/>
+        </w:rPr>
+        <w:t xml:space="preserve">15 </w:t>
+      </w:r>
+      <w:r>
+        <w:rPr>
+          <w:b w:val="0"/>
+          <w:color w:val="0F0F0F"/>
+          <w:sz w:val="36"/>
+          <w:szCs w:val="40"/>
+        </w:rPr>
+        <w:t>хв</w:t>
+      </w:r>
+    </w:p>
+    <w:p>
+      <w:pPr>
+        <w:pStyle w:val="1"/>
+        <w:shd w:val="clear" w:color="auto" w:fill="FFFFFF"/>
+        <w:spacing w:before="0" w:beforeAutospacing="0" w:after="120" w:afterAutospacing="0"/>
+        <w:rPr>
+          <w:color w:val="0F0F0F"/>
+          <w:sz w:val="36"/>
+          <w:szCs w:val="40"/>
+        </w:rPr>
+      </w:pPr>
+    </w:p>
+    <w:p>
+      <w:pPr>
+        <w:pStyle w:val="1"/>
+        <w:shd w:val="clear" w:color="auto" w:fill="FFFFFF"/>
+        <w:spacing w:before="0" w:beforeAutospacing="0" w:after="120" w:afterAutospacing="0"/>
+        <w:rPr>
+          <w:rStyle w:val="mjx-char"/>
+          <w:color w:val="333333"/>
+          <w:sz w:val="36"/>
+          <w:szCs w:val="36"/>
+          <w:bdr w:val="none" w:sz="0" w:space="0" w:color="auto" w:frame="1"/>
+          <w:lang w:val="en-US"/>
+        </w:rPr>
+      </w:pPr>
+      <w:r>
+        <w:rPr>
+          <w:color w:val="0F0F0F"/>
+          <w:sz w:val="36"/>
+          <w:szCs w:val="40"/>
+        </w:rPr>
+        <w:t>Завдання №2</w:t>
+      </w:r>
+      <w:r>
+        <w:rPr>
+          <w:color w:val="0F0F0F"/>
+          <w:sz w:val="36"/>
+          <w:szCs w:val="40"/>
+          <w:lang w:val="en-US"/>
+        </w:rPr>
+        <w:t xml:space="preserve">: </w:t>
+      </w:r>
+      <w:r>
+        <w:rPr>
+          <w:b w:val="0"/>
+          <w:color w:val="0F0F0F"/>
+          <w:sz w:val="36"/>
+          <w:szCs w:val="32"/>
+          <w:lang w:val="en-US"/>
+        </w:rPr>
+        <w:t xml:space="preserve">VNS Lab </w:t>
+      </w:r>
+      <w:r>
+        <w:rPr>
+          <w:b w:val="0"/>
+          <w:color w:val="0F0F0F"/>
+          <w:sz w:val="36"/>
+          <w:szCs w:val="32"/>
+          <w:lang w:val="en-US"/>
+        </w:rPr>
+        <w:t>3 Task 1</w:t>
+      </w:r>
+      <w:r>
+        <w:rPr>
+          <w:b w:val="0"/>
+          <w:color w:val="0F0F0F"/>
+          <w:sz w:val="36"/>
+          <w:szCs w:val="32"/>
+          <w:lang w:val="en-US"/>
+        </w:rPr>
+        <w:t xml:space="preserve"> </w:t>
+      </w:r>
+      <w:r>
+        <w:rPr>
+          <w:b w:val="0"/>
+          <w:color w:val="0F0F0F"/>
+          <w:sz w:val="36"/>
+          <w:szCs w:val="32"/>
+        </w:rPr>
+        <w:t>Варіант 19</w:t>
       </w:r>
     </w:p>
     <w:p>
@@ -6776,9 +6023,11 @@
         <w:spacing w:before="0" w:beforeAutospacing="0" w:after="120" w:afterAutospacing="0"/>
         <w:jc w:val="center"/>
         <w:rPr>
-          <w:color w:val="0F0F0F"/>
-          <w:sz w:val="40"/>
-          <w:szCs w:val="40"/>
+          <w:rStyle w:val="mjx-char"/>
+          <w:color w:val="333333"/>
+          <w:sz w:val="36"/>
+          <w:szCs w:val="36"/>
+          <w:bdr w:val="none" w:sz="0" w:space="0" w:color="auto" w:frame="1"/>
           <w:lang w:val="en-US"/>
         </w:rPr>
       </w:pPr>
@@ -6787,10 +6036,10 @@
           <w:noProof/>
         </w:rPr>
         <w:drawing>
-          <wp:inline distT="0" distB="0" distL="0" distR="0" wp14:anchorId="57AF8DA0" wp14:editId="3ADBBBB9">
-            <wp:extent cx="6120765" cy="2813050"/>
-            <wp:effectExtent l="0" t="0" r="0" b="6350"/>
-            <wp:docPr id="13" name="Рисунок 13"/>
+          <wp:inline distT="0" distB="0" distL="0" distR="0" wp14:anchorId="6BE0B24D" wp14:editId="50D3BDC0">
+            <wp:extent cx="6120765" cy="2212340"/>
+            <wp:effectExtent l="0" t="0" r="0" b="0"/>
+            <wp:docPr id="35" name="Рисунок 35"/>
             <wp:cNvGraphicFramePr>
               <a:graphicFrameLocks xmlns:a="http://schemas.openxmlformats.org/drawingml/2006/main" noChangeAspect="1"/>
             </wp:cNvGraphicFramePr>
@@ -6810,6 +6059,1009 @@
                   <pic:spPr>
                     <a:xfrm>
                       <a:off x="0" y="0"/>
+                      <a:ext cx="6120765" cy="2212340"/>
+                    </a:xfrm>
+                    <a:prstGeom prst="rect">
+                      <a:avLst/>
+                    </a:prstGeom>
+                  </pic:spPr>
+                </pic:pic>
+              </a:graphicData>
+            </a:graphic>
+          </wp:inline>
+        </w:drawing>
+      </w:r>
+    </w:p>
+    <w:p>
+      <w:pPr>
+        <w:pStyle w:val="1"/>
+        <w:shd w:val="clear" w:color="auto" w:fill="FFFFFF"/>
+        <w:spacing w:before="0" w:beforeAutospacing="0" w:after="120" w:afterAutospacing="0"/>
+        <w:rPr>
+          <w:b w:val="0"/>
+          <w:color w:val="0F0F0F"/>
+          <w:sz w:val="36"/>
+          <w:szCs w:val="40"/>
+        </w:rPr>
+      </w:pPr>
+      <w:r>
+        <w:rPr>
+          <w:b w:val="0"/>
+          <w:color w:val="0F0F0F"/>
+          <w:sz w:val="36"/>
+          <w:szCs w:val="40"/>
+        </w:rPr>
+        <w:t>Фактично затрачений час</w:t>
+      </w:r>
+      <w:r>
+        <w:rPr>
+          <w:b w:val="0"/>
+          <w:color w:val="0F0F0F"/>
+          <w:sz w:val="36"/>
+          <w:szCs w:val="40"/>
+          <w:lang w:val="en-US"/>
+        </w:rPr>
+        <w:t xml:space="preserve">: </w:t>
+      </w:r>
+      <w:r>
+        <w:rPr>
+          <w:b w:val="0"/>
+          <w:color w:val="0F0F0F"/>
+          <w:sz w:val="36"/>
+          <w:szCs w:val="40"/>
+        </w:rPr>
+        <w:t>1 год</w:t>
+      </w:r>
+    </w:p>
+    <w:p>
+      <w:pPr>
+        <w:pStyle w:val="1"/>
+        <w:shd w:val="clear" w:color="auto" w:fill="FFFFFF"/>
+        <w:spacing w:before="0" w:beforeAutospacing="0" w:after="120" w:afterAutospacing="0"/>
+        <w:rPr>
+          <w:b w:val="0"/>
+          <w:color w:val="0F0F0F"/>
+          <w:sz w:val="36"/>
+          <w:szCs w:val="40"/>
+        </w:rPr>
+      </w:pPr>
+    </w:p>
+    <w:p>
+      <w:pPr>
+        <w:pStyle w:val="1"/>
+        <w:shd w:val="clear" w:color="auto" w:fill="FFFFFF"/>
+        <w:spacing w:before="0" w:beforeAutospacing="0" w:after="120" w:afterAutospacing="0"/>
+        <w:rPr>
+          <w:color w:val="0F0F0F"/>
+          <w:sz w:val="36"/>
+          <w:szCs w:val="40"/>
+        </w:rPr>
+      </w:pPr>
+    </w:p>
+    <w:p>
+      <w:pPr>
+        <w:pStyle w:val="1"/>
+        <w:shd w:val="clear" w:color="auto" w:fill="FFFFFF"/>
+        <w:spacing w:before="0" w:beforeAutospacing="0" w:after="120" w:afterAutospacing="0"/>
+        <w:rPr>
+          <w:color w:val="0F0F0F"/>
+          <w:sz w:val="36"/>
+          <w:szCs w:val="40"/>
+        </w:rPr>
+      </w:pPr>
+    </w:p>
+    <w:p>
+      <w:pPr>
+        <w:pStyle w:val="1"/>
+        <w:shd w:val="clear" w:color="auto" w:fill="FFFFFF"/>
+        <w:spacing w:before="0" w:beforeAutospacing="0" w:after="120" w:afterAutospacing="0"/>
+        <w:rPr>
+          <w:color w:val="0F0F0F"/>
+          <w:sz w:val="36"/>
+          <w:szCs w:val="40"/>
+        </w:rPr>
+      </w:pPr>
+    </w:p>
+    <w:p>
+      <w:pPr>
+        <w:pStyle w:val="1"/>
+        <w:shd w:val="clear" w:color="auto" w:fill="FFFFFF"/>
+        <w:spacing w:before="0" w:beforeAutospacing="0" w:after="120" w:afterAutospacing="0"/>
+        <w:rPr>
+          <w:color w:val="0F0F0F"/>
+          <w:sz w:val="36"/>
+          <w:szCs w:val="40"/>
+        </w:rPr>
+      </w:pPr>
+    </w:p>
+    <w:p>
+      <w:pPr>
+        <w:pStyle w:val="1"/>
+        <w:shd w:val="clear" w:color="auto" w:fill="FFFFFF"/>
+        <w:spacing w:before="0" w:beforeAutospacing="0" w:after="120" w:afterAutospacing="0"/>
+        <w:rPr>
+          <w:color w:val="0F0F0F"/>
+          <w:sz w:val="36"/>
+          <w:szCs w:val="40"/>
+        </w:rPr>
+      </w:pPr>
+    </w:p>
+    <w:p>
+      <w:pPr>
+        <w:pStyle w:val="1"/>
+        <w:shd w:val="clear" w:color="auto" w:fill="FFFFFF"/>
+        <w:spacing w:before="0" w:beforeAutospacing="0" w:after="120" w:afterAutospacing="0"/>
+        <w:rPr>
+          <w:color w:val="0F0F0F"/>
+          <w:sz w:val="36"/>
+          <w:szCs w:val="40"/>
+        </w:rPr>
+      </w:pPr>
+    </w:p>
+    <w:p>
+      <w:pPr>
+        <w:pStyle w:val="1"/>
+        <w:shd w:val="clear" w:color="auto" w:fill="FFFFFF"/>
+        <w:spacing w:before="0" w:beforeAutospacing="0" w:after="120" w:afterAutospacing="0"/>
+        <w:rPr>
+          <w:color w:val="0F0F0F"/>
+          <w:sz w:val="36"/>
+          <w:szCs w:val="40"/>
+        </w:rPr>
+      </w:pPr>
+    </w:p>
+    <w:p>
+      <w:pPr>
+        <w:pStyle w:val="1"/>
+        <w:shd w:val="clear" w:color="auto" w:fill="FFFFFF"/>
+        <w:spacing w:before="0" w:beforeAutospacing="0" w:after="120" w:afterAutospacing="0"/>
+        <w:rPr>
+          <w:color w:val="0F0F0F"/>
+          <w:sz w:val="36"/>
+          <w:szCs w:val="40"/>
+        </w:rPr>
+      </w:pPr>
+    </w:p>
+    <w:p>
+      <w:pPr>
+        <w:pStyle w:val="1"/>
+        <w:shd w:val="clear" w:color="auto" w:fill="FFFFFF"/>
+        <w:spacing w:before="0" w:beforeAutospacing="0" w:after="120" w:afterAutospacing="0"/>
+        <w:rPr>
+          <w:color w:val="0F0F0F"/>
+          <w:sz w:val="36"/>
+          <w:szCs w:val="40"/>
+        </w:rPr>
+      </w:pPr>
+    </w:p>
+    <w:p>
+      <w:pPr>
+        <w:pStyle w:val="1"/>
+        <w:shd w:val="clear" w:color="auto" w:fill="FFFFFF"/>
+        <w:spacing w:before="0" w:beforeAutospacing="0" w:after="120" w:afterAutospacing="0"/>
+        <w:rPr>
+          <w:color w:val="0F0F0F"/>
+          <w:sz w:val="36"/>
+          <w:szCs w:val="40"/>
+        </w:rPr>
+      </w:pPr>
+    </w:p>
+    <w:p>
+      <w:pPr>
+        <w:pStyle w:val="1"/>
+        <w:shd w:val="clear" w:color="auto" w:fill="FFFFFF"/>
+        <w:spacing w:before="0" w:beforeAutospacing="0" w:after="120" w:afterAutospacing="0"/>
+        <w:rPr>
+          <w:color w:val="0F0F0F"/>
+          <w:sz w:val="36"/>
+          <w:szCs w:val="40"/>
+        </w:rPr>
+      </w:pPr>
+    </w:p>
+    <w:p>
+      <w:pPr>
+        <w:pStyle w:val="1"/>
+        <w:shd w:val="clear" w:color="auto" w:fill="FFFFFF"/>
+        <w:spacing w:before="0" w:beforeAutospacing="0" w:after="120" w:afterAutospacing="0"/>
+        <w:rPr>
+          <w:color w:val="0F0F0F"/>
+          <w:sz w:val="36"/>
+          <w:szCs w:val="40"/>
+          <w:lang w:val="en-US"/>
+        </w:rPr>
+      </w:pPr>
+      <w:r>
+        <w:rPr>
+          <w:color w:val="0F0F0F"/>
+          <w:sz w:val="36"/>
+          <w:szCs w:val="40"/>
+        </w:rPr>
+        <w:t>Завдання №3</w:t>
+      </w:r>
+      <w:r>
+        <w:rPr>
+          <w:color w:val="0F0F0F"/>
+          <w:sz w:val="36"/>
+          <w:szCs w:val="40"/>
+          <w:lang w:val="en-US"/>
+        </w:rPr>
+        <w:t xml:space="preserve">: </w:t>
+      </w:r>
+      <w:r>
+        <w:rPr>
+          <w:b w:val="0"/>
+          <w:color w:val="0F0F0F"/>
+          <w:sz w:val="36"/>
+          <w:szCs w:val="32"/>
+          <w:lang w:val="en-US"/>
+        </w:rPr>
+        <w:t xml:space="preserve">VNS Lab </w:t>
+      </w:r>
+      <w:r>
+        <w:rPr>
+          <w:b w:val="0"/>
+          <w:color w:val="0F0F0F"/>
+          <w:sz w:val="36"/>
+          <w:szCs w:val="32"/>
+          <w:lang w:val="en-US"/>
+        </w:rPr>
+        <w:t>7 Task 1</w:t>
+      </w:r>
+      <w:r>
+        <w:rPr>
+          <w:b w:val="0"/>
+          <w:color w:val="0F0F0F"/>
+          <w:sz w:val="36"/>
+          <w:szCs w:val="32"/>
+          <w:lang w:val="en-US"/>
+        </w:rPr>
+        <w:t xml:space="preserve"> </w:t>
+      </w:r>
+      <w:r>
+        <w:rPr>
+          <w:b w:val="0"/>
+          <w:color w:val="0F0F0F"/>
+          <w:sz w:val="36"/>
+          <w:szCs w:val="32"/>
+        </w:rPr>
+        <w:t>Варіант 19</w:t>
+      </w:r>
+    </w:p>
+    <w:p>
+      <w:pPr>
+        <w:pStyle w:val="1"/>
+        <w:shd w:val="clear" w:color="auto" w:fill="FFFFFF"/>
+        <w:spacing w:before="0" w:beforeAutospacing="0" w:after="120" w:afterAutospacing="0"/>
+        <w:jc w:val="center"/>
+        <w:rPr>
+          <w:color w:val="0F0F0F"/>
+          <w:sz w:val="36"/>
+          <w:szCs w:val="40"/>
+        </w:rPr>
+      </w:pPr>
+      <w:r>
+        <w:rPr>
+          <w:noProof/>
+        </w:rPr>
+        <w:drawing>
+          <wp:inline distT="0" distB="0" distL="0" distR="0" wp14:anchorId="651A5207" wp14:editId="00244280">
+            <wp:extent cx="6120765" cy="5004435"/>
+            <wp:effectExtent l="0" t="0" r="0" b="5715"/>
+            <wp:docPr id="11" name="Рисунок 11"/>
+            <wp:cNvGraphicFramePr>
+              <a:graphicFrameLocks xmlns:a="http://schemas.openxmlformats.org/drawingml/2006/main" noChangeAspect="1"/>
+            </wp:cNvGraphicFramePr>
+            <a:graphic xmlns:a="http://schemas.openxmlformats.org/drawingml/2006/main">
+              <a:graphicData uri="http://schemas.openxmlformats.org/drawingml/2006/picture">
+                <pic:pic xmlns:pic="http://schemas.openxmlformats.org/drawingml/2006/picture">
+                  <pic:nvPicPr>
+                    <pic:cNvPr id="1" name=""/>
+                    <pic:cNvPicPr/>
+                  </pic:nvPicPr>
+                  <pic:blipFill>
+                    <a:blip r:embed="rId38"/>
+                    <a:stretch>
+                      <a:fillRect/>
+                    </a:stretch>
+                  </pic:blipFill>
+                  <pic:spPr>
+                    <a:xfrm>
+                      <a:off x="0" y="0"/>
+                      <a:ext cx="6120765" cy="5004435"/>
+                    </a:xfrm>
+                    <a:prstGeom prst="rect">
+                      <a:avLst/>
+                    </a:prstGeom>
+                  </pic:spPr>
+                </pic:pic>
+              </a:graphicData>
+            </a:graphic>
+          </wp:inline>
+        </w:drawing>
+      </w:r>
+    </w:p>
+    <w:p>
+      <w:pPr>
+        <w:pStyle w:val="1"/>
+        <w:shd w:val="clear" w:color="auto" w:fill="FFFFFF"/>
+        <w:spacing w:before="0" w:beforeAutospacing="0" w:after="120" w:afterAutospacing="0"/>
+        <w:rPr>
+          <w:b w:val="0"/>
+          <w:color w:val="0F0F0F"/>
+          <w:sz w:val="36"/>
+          <w:szCs w:val="40"/>
+        </w:rPr>
+      </w:pPr>
+      <w:r>
+        <w:rPr>
+          <w:b w:val="0"/>
+          <w:color w:val="0F0F0F"/>
+          <w:sz w:val="36"/>
+          <w:szCs w:val="40"/>
+        </w:rPr>
+        <w:t>Фактично затрачений час</w:t>
+      </w:r>
+      <w:r>
+        <w:rPr>
+          <w:b w:val="0"/>
+          <w:color w:val="0F0F0F"/>
+          <w:sz w:val="36"/>
+          <w:szCs w:val="40"/>
+          <w:lang w:val="en-US"/>
+        </w:rPr>
+        <w:t xml:space="preserve">: </w:t>
+      </w:r>
+      <w:r>
+        <w:rPr>
+          <w:b w:val="0"/>
+          <w:color w:val="0F0F0F"/>
+          <w:sz w:val="36"/>
+          <w:szCs w:val="40"/>
+        </w:rPr>
+        <w:t>1.5 год</w:t>
+      </w:r>
+    </w:p>
+    <w:p>
+      <w:pPr>
+        <w:pStyle w:val="1"/>
+        <w:shd w:val="clear" w:color="auto" w:fill="FFFFFF"/>
+        <w:spacing w:before="0" w:beforeAutospacing="0" w:after="120" w:afterAutospacing="0"/>
+        <w:rPr>
+          <w:b w:val="0"/>
+          <w:color w:val="0F0F0F"/>
+          <w:sz w:val="36"/>
+          <w:szCs w:val="40"/>
+          <w:lang w:val="en-US"/>
+        </w:rPr>
+      </w:pPr>
+    </w:p>
+    <w:p>
+      <w:pPr>
+        <w:pStyle w:val="1"/>
+        <w:shd w:val="clear" w:color="auto" w:fill="FFFFFF"/>
+        <w:spacing w:before="0" w:beforeAutospacing="0" w:after="120" w:afterAutospacing="0"/>
+        <w:rPr>
+          <w:color w:val="0F0F0F"/>
+          <w:sz w:val="36"/>
+          <w:szCs w:val="40"/>
+          <w:lang w:val="en-US"/>
+        </w:rPr>
+      </w:pPr>
+      <w:r>
+        <w:rPr>
+          <w:color w:val="0F0F0F"/>
+          <w:sz w:val="36"/>
+          <w:szCs w:val="40"/>
+        </w:rPr>
+        <w:t>Завдання №4</w:t>
+      </w:r>
+      <w:r>
+        <w:rPr>
+          <w:color w:val="0F0F0F"/>
+          <w:sz w:val="36"/>
+          <w:szCs w:val="40"/>
+          <w:lang w:val="en-US"/>
+        </w:rPr>
+        <w:t xml:space="preserve">: </w:t>
+      </w:r>
+      <w:r>
+        <w:rPr>
+          <w:b w:val="0"/>
+          <w:color w:val="0F0F0F"/>
+          <w:sz w:val="36"/>
+          <w:szCs w:val="32"/>
+          <w:lang w:val="en-US"/>
+        </w:rPr>
+        <w:t xml:space="preserve">VNS Lab </w:t>
+      </w:r>
+      <w:r>
+        <w:rPr>
+          <w:b w:val="0"/>
+          <w:color w:val="0F0F0F"/>
+          <w:sz w:val="36"/>
+          <w:szCs w:val="32"/>
+          <w:lang w:val="en-US"/>
+        </w:rPr>
+        <w:t>2 Task 2</w:t>
+      </w:r>
+      <w:r>
+        <w:rPr>
+          <w:b w:val="0"/>
+          <w:color w:val="0F0F0F"/>
+          <w:sz w:val="36"/>
+          <w:szCs w:val="32"/>
+          <w:lang w:val="en-US"/>
+        </w:rPr>
+        <w:t xml:space="preserve"> </w:t>
+      </w:r>
+      <w:r>
+        <w:rPr>
+          <w:b w:val="0"/>
+          <w:color w:val="0F0F0F"/>
+          <w:sz w:val="36"/>
+          <w:szCs w:val="32"/>
+        </w:rPr>
+        <w:t>Варіант 19</w:t>
+      </w:r>
+    </w:p>
+    <w:p>
+      <w:pPr>
+        <w:pStyle w:val="1"/>
+        <w:shd w:val="clear" w:color="auto" w:fill="FFFFFF"/>
+        <w:spacing w:before="0" w:beforeAutospacing="0" w:after="120" w:afterAutospacing="0"/>
+        <w:jc w:val="center"/>
+        <w:rPr>
+          <w:b w:val="0"/>
+          <w:color w:val="0F0F0F"/>
+          <w:sz w:val="36"/>
+          <w:szCs w:val="40"/>
+        </w:rPr>
+      </w:pPr>
+      <w:r>
+        <w:rPr>
+          <w:noProof/>
+        </w:rPr>
+        <w:lastRenderedPageBreak/>
+        <w:drawing>
+          <wp:inline distT="0" distB="0" distL="0" distR="0" wp14:anchorId="07140090" wp14:editId="5F96753F">
+            <wp:extent cx="5448300" cy="1914525"/>
+            <wp:effectExtent l="0" t="0" r="0" b="9525"/>
+            <wp:docPr id="12" name="Рисунок 12"/>
+            <wp:cNvGraphicFramePr>
+              <a:graphicFrameLocks xmlns:a="http://schemas.openxmlformats.org/drawingml/2006/main" noChangeAspect="1"/>
+            </wp:cNvGraphicFramePr>
+            <a:graphic xmlns:a="http://schemas.openxmlformats.org/drawingml/2006/main">
+              <a:graphicData uri="http://schemas.openxmlformats.org/drawingml/2006/picture">
+                <pic:pic xmlns:pic="http://schemas.openxmlformats.org/drawingml/2006/picture">
+                  <pic:nvPicPr>
+                    <pic:cNvPr id="1" name=""/>
+                    <pic:cNvPicPr/>
+                  </pic:nvPicPr>
+                  <pic:blipFill>
+                    <a:blip r:embed="rId39"/>
+                    <a:stretch>
+                      <a:fillRect/>
+                    </a:stretch>
+                  </pic:blipFill>
+                  <pic:spPr>
+                    <a:xfrm>
+                      <a:off x="0" y="0"/>
+                      <a:ext cx="5448300" cy="1914525"/>
+                    </a:xfrm>
+                    <a:prstGeom prst="rect">
+                      <a:avLst/>
+                    </a:prstGeom>
+                  </pic:spPr>
+                </pic:pic>
+              </a:graphicData>
+            </a:graphic>
+          </wp:inline>
+        </w:drawing>
+      </w:r>
+    </w:p>
+    <w:p>
+      <w:pPr>
+        <w:pStyle w:val="1"/>
+        <w:shd w:val="clear" w:color="auto" w:fill="FFFFFF"/>
+        <w:spacing w:before="0" w:beforeAutospacing="0" w:after="120" w:afterAutospacing="0"/>
+        <w:rPr>
+          <w:b w:val="0"/>
+          <w:color w:val="0F0F0F"/>
+          <w:sz w:val="36"/>
+          <w:szCs w:val="40"/>
+          <w:lang w:val="en-US"/>
+        </w:rPr>
+      </w:pPr>
+      <w:r>
+        <w:rPr>
+          <w:b w:val="0"/>
+          <w:color w:val="0F0F0F"/>
+          <w:sz w:val="36"/>
+          <w:szCs w:val="40"/>
+        </w:rPr>
+        <w:t>Фактично затрачений час</w:t>
+      </w:r>
+      <w:r>
+        <w:rPr>
+          <w:b w:val="0"/>
+          <w:color w:val="0F0F0F"/>
+          <w:sz w:val="36"/>
+          <w:szCs w:val="40"/>
+          <w:lang w:val="en-US"/>
+        </w:rPr>
+        <w:t xml:space="preserve">: </w:t>
+      </w:r>
+      <w:r>
+        <w:rPr>
+          <w:b w:val="0"/>
+          <w:color w:val="0F0F0F"/>
+          <w:sz w:val="36"/>
+          <w:szCs w:val="40"/>
+        </w:rPr>
+        <w:t>1 год</w:t>
+      </w:r>
+    </w:p>
+    <w:p>
+      <w:pPr>
+        <w:pStyle w:val="1"/>
+        <w:shd w:val="clear" w:color="auto" w:fill="FFFFFF"/>
+        <w:spacing w:before="0" w:beforeAutospacing="0" w:after="120" w:afterAutospacing="0"/>
+        <w:rPr>
+          <w:b w:val="0"/>
+          <w:color w:val="0F0F0F"/>
+          <w:sz w:val="36"/>
+          <w:szCs w:val="40"/>
+        </w:rPr>
+      </w:pPr>
+    </w:p>
+    <w:p>
+      <w:pPr>
+        <w:pStyle w:val="1"/>
+        <w:shd w:val="clear" w:color="auto" w:fill="FFFFFF"/>
+        <w:spacing w:before="0" w:beforeAutospacing="0" w:after="120" w:afterAutospacing="0"/>
+        <w:rPr>
+          <w:color w:val="0F0F0F"/>
+          <w:sz w:val="36"/>
+          <w:szCs w:val="32"/>
+          <w:lang w:val="en-US"/>
+        </w:rPr>
+      </w:pPr>
+      <w:r>
+        <w:rPr>
+          <w:color w:val="0F0F0F"/>
+          <w:sz w:val="36"/>
+          <w:szCs w:val="40"/>
+        </w:rPr>
+        <w:t xml:space="preserve">Завдання </w:t>
+      </w:r>
+      <w:r>
+        <w:rPr>
+          <w:color w:val="0F0F0F"/>
+          <w:sz w:val="36"/>
+          <w:szCs w:val="40"/>
+        </w:rPr>
+        <w:t>№5</w:t>
+      </w:r>
+      <w:r>
+        <w:rPr>
+          <w:color w:val="0F0F0F"/>
+          <w:sz w:val="36"/>
+          <w:szCs w:val="40"/>
+          <w:lang w:val="en-US"/>
+        </w:rPr>
+        <w:t xml:space="preserve">: </w:t>
+      </w:r>
+      <w:r>
+        <w:rPr>
+          <w:b w:val="0"/>
+          <w:color w:val="0F0F0F"/>
+          <w:sz w:val="36"/>
+          <w:szCs w:val="32"/>
+          <w:lang w:val="en-US"/>
+        </w:rPr>
+        <w:t>Class Practice Work</w:t>
+      </w:r>
+    </w:p>
+    <w:p>
+      <w:pPr>
+        <w:pStyle w:val="1"/>
+        <w:shd w:val="clear" w:color="auto" w:fill="FFFFFF"/>
+        <w:spacing w:before="0" w:beforeAutospacing="0" w:after="120" w:afterAutospacing="0"/>
+        <w:jc w:val="center"/>
+        <w:rPr>
+          <w:color w:val="0F0F0F"/>
+          <w:sz w:val="36"/>
+          <w:szCs w:val="40"/>
+          <w:lang w:val="en-US"/>
+        </w:rPr>
+      </w:pPr>
+      <w:r>
+        <w:rPr>
+          <w:noProof/>
+        </w:rPr>
+        <w:drawing>
+          <wp:inline distT="0" distB="0" distL="0" distR="0" wp14:anchorId="0C125A93" wp14:editId="40601C1B">
+            <wp:extent cx="3574246" cy="6535554"/>
+            <wp:effectExtent l="0" t="0" r="7620" b="0"/>
+            <wp:docPr id="36" name="Рисунок 36"/>
+            <wp:cNvGraphicFramePr>
+              <a:graphicFrameLocks xmlns:a="http://schemas.openxmlformats.org/drawingml/2006/main" noChangeAspect="1"/>
+            </wp:cNvGraphicFramePr>
+            <a:graphic xmlns:a="http://schemas.openxmlformats.org/drawingml/2006/main">
+              <a:graphicData uri="http://schemas.openxmlformats.org/drawingml/2006/picture">
+                <pic:pic xmlns:pic="http://schemas.openxmlformats.org/drawingml/2006/picture">
+                  <pic:nvPicPr>
+                    <pic:cNvPr id="1" name=""/>
+                    <pic:cNvPicPr/>
+                  </pic:nvPicPr>
+                  <pic:blipFill>
+                    <a:blip r:embed="rId40"/>
+                    <a:stretch>
+                      <a:fillRect/>
+                    </a:stretch>
+                  </pic:blipFill>
+                  <pic:spPr>
+                    <a:xfrm>
+                      <a:off x="0" y="0"/>
+                      <a:ext cx="3585382" cy="6555917"/>
+                    </a:xfrm>
+                    <a:prstGeom prst="rect">
+                      <a:avLst/>
+                    </a:prstGeom>
+                  </pic:spPr>
+                </pic:pic>
+              </a:graphicData>
+            </a:graphic>
+          </wp:inline>
+        </w:drawing>
+      </w:r>
+      <w:bookmarkStart w:id="0" w:name="_GoBack"/>
+      <w:bookmarkEnd w:id="0"/>
+    </w:p>
+    <w:p>
+      <w:pPr>
+        <w:pStyle w:val="1"/>
+        <w:shd w:val="clear" w:color="auto" w:fill="FFFFFF"/>
+        <w:spacing w:before="0" w:beforeAutospacing="0" w:after="120" w:afterAutospacing="0"/>
+        <w:rPr>
+          <w:b w:val="0"/>
+          <w:color w:val="0F0F0F"/>
+          <w:sz w:val="36"/>
+          <w:szCs w:val="40"/>
+          <w:lang w:val="en-US"/>
+        </w:rPr>
+      </w:pPr>
+      <w:r>
+        <w:rPr>
+          <w:b w:val="0"/>
+          <w:color w:val="0F0F0F"/>
+          <w:sz w:val="36"/>
+          <w:szCs w:val="40"/>
+        </w:rPr>
+        <w:lastRenderedPageBreak/>
+        <w:t>Фактично затрачений час</w:t>
+      </w:r>
+      <w:r>
+        <w:rPr>
+          <w:b w:val="0"/>
+          <w:color w:val="0F0F0F"/>
+          <w:sz w:val="36"/>
+          <w:szCs w:val="40"/>
+          <w:lang w:val="en-US"/>
+        </w:rPr>
+        <w:t xml:space="preserve">: </w:t>
+      </w:r>
+      <w:r>
+        <w:rPr>
+          <w:b w:val="0"/>
+          <w:color w:val="0F0F0F"/>
+          <w:sz w:val="36"/>
+          <w:szCs w:val="40"/>
+        </w:rPr>
+        <w:t>1 год</w:t>
+      </w:r>
+    </w:p>
+    <w:p>
+      <w:pPr>
+        <w:pStyle w:val="1"/>
+        <w:shd w:val="clear" w:color="auto" w:fill="FFFFFF"/>
+        <w:spacing w:before="0" w:beforeAutospacing="0" w:after="120" w:afterAutospacing="0"/>
+        <w:rPr>
+          <w:b w:val="0"/>
+          <w:color w:val="0F0F0F"/>
+          <w:sz w:val="36"/>
+          <w:szCs w:val="40"/>
+        </w:rPr>
+      </w:pPr>
+    </w:p>
+    <w:p>
+      <w:pPr>
+        <w:pStyle w:val="1"/>
+        <w:shd w:val="clear" w:color="auto" w:fill="FFFFFF"/>
+        <w:spacing w:before="0" w:beforeAutospacing="0" w:after="120" w:afterAutospacing="0"/>
+        <w:rPr>
+          <w:b w:val="0"/>
+          <w:color w:val="0F0F0F"/>
+          <w:sz w:val="36"/>
+          <w:szCs w:val="40"/>
+          <w:lang w:val="en-US"/>
+        </w:rPr>
+      </w:pPr>
+      <w:r>
+        <w:rPr>
+          <w:color w:val="0F0F0F"/>
+          <w:sz w:val="36"/>
+          <w:szCs w:val="40"/>
+        </w:rPr>
+        <w:t>Завдання №6</w:t>
+      </w:r>
+      <w:r>
+        <w:rPr>
+          <w:color w:val="0F0F0F"/>
+          <w:sz w:val="36"/>
+          <w:szCs w:val="40"/>
+          <w:lang w:val="en-US"/>
+        </w:rPr>
+        <w:t xml:space="preserve">: </w:t>
+      </w:r>
+      <w:r>
+        <w:rPr>
+          <w:b w:val="0"/>
+          <w:color w:val="0F0F0F"/>
+          <w:sz w:val="36"/>
+          <w:szCs w:val="40"/>
+          <w:lang w:val="en-US"/>
+        </w:rPr>
+        <w:t>Self Practice Task (0281)</w:t>
+      </w:r>
+    </w:p>
+    <w:p>
+      <w:pPr>
+        <w:pStyle w:val="1"/>
+        <w:shd w:val="clear" w:color="auto" w:fill="FFFFFF"/>
+        <w:spacing w:before="0" w:beforeAutospacing="0" w:after="120" w:afterAutospacing="0"/>
+        <w:rPr>
+          <w:b w:val="0"/>
+          <w:color w:val="0F0F0F"/>
+          <w:sz w:val="36"/>
+          <w:szCs w:val="40"/>
+        </w:rPr>
+      </w:pPr>
+    </w:p>
+    <w:p>
+      <w:pPr>
+        <w:pStyle w:val="1"/>
+        <w:shd w:val="clear" w:color="auto" w:fill="FFFFFF"/>
+        <w:spacing w:before="0" w:beforeAutospacing="0" w:after="120" w:afterAutospacing="0"/>
+        <w:jc w:val="center"/>
+        <w:rPr>
+          <w:b w:val="0"/>
+          <w:color w:val="0F0F0F"/>
+          <w:sz w:val="36"/>
+          <w:szCs w:val="40"/>
+        </w:rPr>
+      </w:pPr>
+      <w:r>
+        <w:rPr>
+          <w:noProof/>
+        </w:rPr>
+        <w:drawing>
+          <wp:inline distT="0" distB="0" distL="0" distR="0" wp14:anchorId="3B0AEFB3" wp14:editId="2065B41A">
+            <wp:extent cx="3257550" cy="733425"/>
+            <wp:effectExtent l="0" t="0" r="0" b="9525"/>
+            <wp:docPr id="15" name="Рисунок 15"/>
+            <wp:cNvGraphicFramePr>
+              <a:graphicFrameLocks xmlns:a="http://schemas.openxmlformats.org/drawingml/2006/main" noChangeAspect="1"/>
+            </wp:cNvGraphicFramePr>
+            <a:graphic xmlns:a="http://schemas.openxmlformats.org/drawingml/2006/main">
+              <a:graphicData uri="http://schemas.openxmlformats.org/drawingml/2006/picture">
+                <pic:pic xmlns:pic="http://schemas.openxmlformats.org/drawingml/2006/picture">
+                  <pic:nvPicPr>
+                    <pic:cNvPr id="1" name=""/>
+                    <pic:cNvPicPr/>
+                  </pic:nvPicPr>
+                  <pic:blipFill>
+                    <a:blip r:embed="rId41"/>
+                    <a:stretch>
+                      <a:fillRect/>
+                    </a:stretch>
+                  </pic:blipFill>
+                  <pic:spPr>
+                    <a:xfrm>
+                      <a:off x="0" y="0"/>
+                      <a:ext cx="3257550" cy="733425"/>
+                    </a:xfrm>
+                    <a:prstGeom prst="rect">
+                      <a:avLst/>
+                    </a:prstGeom>
+                  </pic:spPr>
+                </pic:pic>
+              </a:graphicData>
+            </a:graphic>
+          </wp:inline>
+        </w:drawing>
+      </w:r>
+    </w:p>
+    <w:p>
+      <w:pPr>
+        <w:pStyle w:val="1"/>
+        <w:shd w:val="clear" w:color="auto" w:fill="FFFFFF"/>
+        <w:spacing w:before="0" w:beforeAutospacing="0" w:after="120" w:afterAutospacing="0"/>
+        <w:jc w:val="center"/>
+        <w:rPr>
+          <w:b w:val="0"/>
+          <w:color w:val="0F0F0F"/>
+          <w:sz w:val="36"/>
+          <w:szCs w:val="40"/>
+        </w:rPr>
+      </w:pPr>
+      <w:r>
+        <w:rPr>
+          <w:noProof/>
+        </w:rPr>
+        <w:drawing>
+          <wp:inline distT="0" distB="0" distL="0" distR="0" wp14:anchorId="7347E6E2" wp14:editId="2905ED44">
+            <wp:extent cx="6120765" cy="277495"/>
+            <wp:effectExtent l="0" t="0" r="0" b="8255"/>
+            <wp:docPr id="17" name="Рисунок 17"/>
+            <wp:cNvGraphicFramePr>
+              <a:graphicFrameLocks xmlns:a="http://schemas.openxmlformats.org/drawingml/2006/main" noChangeAspect="1"/>
+            </wp:cNvGraphicFramePr>
+            <a:graphic xmlns:a="http://schemas.openxmlformats.org/drawingml/2006/main">
+              <a:graphicData uri="http://schemas.openxmlformats.org/drawingml/2006/picture">
+                <pic:pic xmlns:pic="http://schemas.openxmlformats.org/drawingml/2006/picture">
+                  <pic:nvPicPr>
+                    <pic:cNvPr id="1" name=""/>
+                    <pic:cNvPicPr/>
+                  </pic:nvPicPr>
+                  <pic:blipFill>
+                    <a:blip r:embed="rId42"/>
+                    <a:stretch>
+                      <a:fillRect/>
+                    </a:stretch>
+                  </pic:blipFill>
+                  <pic:spPr>
+                    <a:xfrm>
+                      <a:off x="0" y="0"/>
+                      <a:ext cx="6120765" cy="277495"/>
+                    </a:xfrm>
+                    <a:prstGeom prst="rect">
+                      <a:avLst/>
+                    </a:prstGeom>
+                  </pic:spPr>
+                </pic:pic>
+              </a:graphicData>
+            </a:graphic>
+          </wp:inline>
+        </w:drawing>
+      </w:r>
+    </w:p>
+    <w:p>
+      <w:pPr>
+        <w:pStyle w:val="1"/>
+        <w:shd w:val="clear" w:color="auto" w:fill="FFFFFF"/>
+        <w:spacing w:before="0" w:beforeAutospacing="0" w:after="120" w:afterAutospacing="0"/>
+        <w:rPr>
+          <w:b w:val="0"/>
+          <w:color w:val="0F0F0F"/>
+          <w:sz w:val="36"/>
+          <w:szCs w:val="40"/>
+          <w:lang w:val="en-US"/>
+        </w:rPr>
+      </w:pPr>
+      <w:r>
+        <w:rPr>
+          <w:b w:val="0"/>
+          <w:color w:val="0F0F0F"/>
+          <w:sz w:val="36"/>
+          <w:szCs w:val="40"/>
+        </w:rPr>
+        <w:t>Фактично затрачений час</w:t>
+      </w:r>
+      <w:r>
+        <w:rPr>
+          <w:b w:val="0"/>
+          <w:color w:val="0F0F0F"/>
+          <w:sz w:val="36"/>
+          <w:szCs w:val="40"/>
+          <w:lang w:val="en-US"/>
+        </w:rPr>
+        <w:t xml:space="preserve">: </w:t>
+      </w:r>
+      <w:r>
+        <w:rPr>
+          <w:b w:val="0"/>
+          <w:color w:val="0F0F0F"/>
+          <w:sz w:val="36"/>
+          <w:szCs w:val="40"/>
+        </w:rPr>
+        <w:t>30 хв</w:t>
+      </w:r>
+    </w:p>
+    <w:p>
+      <w:pPr>
+        <w:pStyle w:val="1"/>
+        <w:shd w:val="clear" w:color="auto" w:fill="FFFFFF"/>
+        <w:spacing w:before="0" w:beforeAutospacing="0" w:after="120" w:afterAutospacing="0"/>
+        <w:rPr>
+          <w:b w:val="0"/>
+          <w:color w:val="0F0F0F"/>
+          <w:sz w:val="36"/>
+          <w:szCs w:val="40"/>
+        </w:rPr>
+      </w:pPr>
+    </w:p>
+    <w:p>
+      <w:pPr>
+        <w:pStyle w:val="1"/>
+        <w:shd w:val="clear" w:color="auto" w:fill="FFFFFF"/>
+        <w:spacing w:before="0" w:beforeAutospacing="0" w:after="120" w:afterAutospacing="0"/>
+        <w:rPr>
+          <w:color w:val="0F0F0F"/>
+          <w:sz w:val="40"/>
+          <w:szCs w:val="40"/>
+          <w:lang w:val="en-US"/>
+        </w:rPr>
+      </w:pPr>
+      <w:r>
+        <w:rPr>
+          <w:color w:val="0F0F0F"/>
+          <w:sz w:val="40"/>
+          <w:szCs w:val="40"/>
+        </w:rPr>
+        <w:t>Робота з командою</w:t>
+      </w:r>
+      <w:r>
+        <w:rPr>
+          <w:color w:val="0F0F0F"/>
+          <w:sz w:val="40"/>
+          <w:szCs w:val="40"/>
+          <w:lang w:val="en-US"/>
+        </w:rPr>
+        <w:t>:</w:t>
+      </w:r>
+    </w:p>
+    <w:p>
+      <w:pPr>
+        <w:pStyle w:val="1"/>
+        <w:shd w:val="clear" w:color="auto" w:fill="FFFFFF"/>
+        <w:spacing w:before="0" w:beforeAutospacing="0" w:after="120" w:afterAutospacing="0"/>
+        <w:jc w:val="center"/>
+        <w:rPr>
+          <w:color w:val="0F0F0F"/>
+          <w:sz w:val="40"/>
+          <w:szCs w:val="40"/>
+          <w:lang w:val="en-US"/>
+        </w:rPr>
+      </w:pPr>
+      <w:r>
+        <w:rPr>
+          <w:noProof/>
+        </w:rPr>
+        <w:drawing>
+          <wp:inline distT="0" distB="0" distL="0" distR="0" wp14:anchorId="57AF8DA0" wp14:editId="3ADBBBB9">
+            <wp:extent cx="6120765" cy="2813050"/>
+            <wp:effectExtent l="0" t="0" r="0" b="6350"/>
+            <wp:docPr id="13" name="Рисунок 13"/>
+            <wp:cNvGraphicFramePr>
+              <a:graphicFrameLocks xmlns:a="http://schemas.openxmlformats.org/drawingml/2006/main" noChangeAspect="1"/>
+            </wp:cNvGraphicFramePr>
+            <a:graphic xmlns:a="http://schemas.openxmlformats.org/drawingml/2006/main">
+              <a:graphicData uri="http://schemas.openxmlformats.org/drawingml/2006/picture">
+                <pic:pic xmlns:pic="http://schemas.openxmlformats.org/drawingml/2006/picture">
+                  <pic:nvPicPr>
+                    <pic:cNvPr id="1" name=""/>
+                    <pic:cNvPicPr/>
+                  </pic:nvPicPr>
+                  <pic:blipFill>
+                    <a:blip r:embed="rId43"/>
+                    <a:stretch>
+                      <a:fillRect/>
+                    </a:stretch>
+                  </pic:blipFill>
+                  <pic:spPr>
+                    <a:xfrm>
+                      <a:off x="0" y="0"/>
                       <a:ext cx="6120765" cy="2813050"/>
                     </a:xfrm>
                     <a:prstGeom prst="rect">
@@ -6954,8 +7206,28 @@
       </w:r>
     </w:p>
     <w:p>
-      <w:bookmarkStart w:id="0" w:name="_GoBack"/>
-      <w:bookmarkEnd w:id="0"/>
+      <w:pPr>
+        <w:jc w:val="center"/>
+        <w:rPr>
+          <w:sz w:val="32"/>
+          <w:szCs w:val="32"/>
+        </w:rPr>
+      </w:pPr>
+      <w:hyperlink r:id="rId44" w:history="1">
+        <w:r>
+          <w:rPr>
+            <w:rStyle w:val="a4"/>
+            <w:sz w:val="32"/>
+            <w:szCs w:val="32"/>
+          </w:rPr>
+          <w:t>https://github.com/artificial-intelligence-department/ai_programming_playground_2024/pull/208</w:t>
+        </w:r>
+      </w:hyperlink>
+    </w:p>
+    <w:p>
+      <w:pPr>
+        <w:jc w:val="center"/>
+      </w:pPr>
     </w:p>
     <w:sectPr>
       <w:pgSz w:w="11906" w:h="16838"/>

</xml_diff>